<commit_message>
Continued entering statement definitions.
Continued entering statement definitions.
</commit_message>
<xml_diff>
--- a/Basic_Computer_Games/BASIC_Computer_Games.docx
+++ b/Basic_Computer_Games/BASIC_Computer_Games.docx
@@ -2541,7 +2541,7 @@
     </w:p>
     <w:p>
       <w:pPr>
-        <w:ind w:left="720"/>
+        <w:ind w:firstLine="720"/>
         <w:rPr>
           <w:sz w:val="20"/>
           <w:szCs w:val="20"/>
@@ -2601,6 +2601,1387 @@
         </w:rPr>
         <w:t xml:space="preserve"> STEP 3</w:t>
       </w:r>
+    </w:p>
+    <w:p>
+      <w:pPr>
+        <w:rPr>
+          <w:sz w:val="20"/>
+          <w:szCs w:val="20"/>
+        </w:rPr>
+      </w:pPr>
+    </w:p>
+    <w:p>
+      <w:pPr>
+        <w:rPr>
+          <w:sz w:val="20"/>
+          <w:szCs w:val="20"/>
+        </w:rPr>
+      </w:pPr>
+      <w:r>
+        <w:rPr>
+          <w:sz w:val="20"/>
+          <w:szCs w:val="20"/>
+        </w:rPr>
+        <w:t>GOSUB n</w:t>
+      </w:r>
+    </w:p>
+    <w:p>
+      <w:pPr>
+        <w:ind w:left="720"/>
+        <w:rPr>
+          <w:sz w:val="20"/>
+          <w:szCs w:val="20"/>
+        </w:rPr>
+      </w:pPr>
+      <w:r>
+        <w:rPr>
+          <w:sz w:val="20"/>
+          <w:szCs w:val="20"/>
+        </w:rPr>
+        <w:t>Branch to subroutine n</w:t>
+      </w:r>
+      <w:r>
+        <w:rPr>
+          <w:sz w:val="20"/>
+          <w:szCs w:val="20"/>
+        </w:rPr>
+        <w:t>.</w:t>
+      </w:r>
+    </w:p>
+    <w:p>
+      <w:pPr>
+        <w:ind w:left="720"/>
+        <w:rPr>
+          <w:sz w:val="20"/>
+          <w:szCs w:val="20"/>
+        </w:rPr>
+      </w:pPr>
+      <w:r>
+        <w:rPr>
+          <w:sz w:val="20"/>
+          <w:szCs w:val="20"/>
+        </w:rPr>
+        <w:tab/>
+        <w:t>20 GOSUB 200</w:t>
+      </w:r>
+    </w:p>
+    <w:p>
+      <w:pPr>
+        <w:rPr>
+          <w:sz w:val="20"/>
+          <w:szCs w:val="20"/>
+        </w:rPr>
+      </w:pPr>
+    </w:p>
+    <w:p>
+      <w:pPr>
+        <w:rPr>
+          <w:sz w:val="20"/>
+          <w:szCs w:val="20"/>
+        </w:rPr>
+      </w:pPr>
+      <w:r>
+        <w:rPr>
+          <w:sz w:val="20"/>
+          <w:szCs w:val="20"/>
+        </w:rPr>
+        <w:t>GOTO n</w:t>
+      </w:r>
+    </w:p>
+    <w:p>
+      <w:pPr>
+        <w:rPr>
+          <w:sz w:val="20"/>
+          <w:szCs w:val="20"/>
+        </w:rPr>
+      </w:pPr>
+      <w:r>
+        <w:rPr>
+          <w:sz w:val="20"/>
+          <w:szCs w:val="20"/>
+        </w:rPr>
+        <w:tab/>
+        <w:t>Branch to statement n</w:t>
+      </w:r>
+      <w:r>
+        <w:rPr>
+          <w:sz w:val="20"/>
+          <w:szCs w:val="20"/>
+        </w:rPr>
+        <w:t>.</w:t>
+      </w:r>
+    </w:p>
+    <w:p>
+      <w:pPr>
+        <w:rPr>
+          <w:sz w:val="20"/>
+          <w:szCs w:val="20"/>
+        </w:rPr>
+      </w:pPr>
+      <w:r>
+        <w:rPr>
+          <w:sz w:val="20"/>
+          <w:szCs w:val="20"/>
+        </w:rPr>
+        <w:tab/>
+      </w:r>
+      <w:r>
+        <w:rPr>
+          <w:sz w:val="20"/>
+          <w:szCs w:val="20"/>
+        </w:rPr>
+        <w:tab/>
+      </w:r>
+      <w:r>
+        <w:rPr>
+          <w:sz w:val="20"/>
+          <w:szCs w:val="20"/>
+        </w:rPr>
+        <w:t>20 GOTO 50</w:t>
+      </w:r>
+    </w:p>
+    <w:p>
+      <w:pPr>
+        <w:rPr>
+          <w:sz w:val="20"/>
+          <w:szCs w:val="20"/>
+        </w:rPr>
+      </w:pPr>
+    </w:p>
+    <w:p>
+      <w:pPr>
+        <w:rPr>
+          <w:sz w:val="20"/>
+          <w:szCs w:val="20"/>
+        </w:rPr>
+      </w:pPr>
+      <w:r>
+        <w:rPr>
+          <w:sz w:val="20"/>
+          <w:szCs w:val="20"/>
+        </w:rPr>
+        <w:t>IF…THEN n</w:t>
+      </w:r>
+    </w:p>
+    <w:p>
+      <w:pPr>
+        <w:rPr>
+          <w:sz w:val="20"/>
+          <w:szCs w:val="20"/>
+        </w:rPr>
+      </w:pPr>
+      <w:r>
+        <w:rPr>
+          <w:sz w:val="20"/>
+          <w:szCs w:val="20"/>
+        </w:rPr>
+        <w:tab/>
+        <w:t>Branch to statement n if condition is true.</w:t>
+      </w:r>
+    </w:p>
+    <w:p>
+      <w:pPr>
+        <w:rPr>
+          <w:sz w:val="20"/>
+          <w:szCs w:val="20"/>
+        </w:rPr>
+      </w:pPr>
+      <w:r>
+        <w:rPr>
+          <w:sz w:val="20"/>
+          <w:szCs w:val="20"/>
+        </w:rPr>
+        <w:tab/>
+      </w:r>
+      <w:r>
+        <w:rPr>
+          <w:sz w:val="20"/>
+          <w:szCs w:val="20"/>
+        </w:rPr>
+        <w:tab/>
+        <w:t>20 IF A&gt;1 THEN 50</w:t>
+      </w:r>
+    </w:p>
+    <w:p>
+      <w:pPr>
+        <w:rPr>
+          <w:sz w:val="20"/>
+          <w:szCs w:val="20"/>
+        </w:rPr>
+      </w:pPr>
+    </w:p>
+    <w:p>
+      <w:pPr>
+        <w:rPr>
+          <w:sz w:val="20"/>
+          <w:szCs w:val="20"/>
+        </w:rPr>
+      </w:pPr>
+      <w:r>
+        <w:rPr>
+          <w:sz w:val="20"/>
+          <w:szCs w:val="20"/>
+        </w:rPr>
+        <w:t>IF…THEN stmts</w:t>
+      </w:r>
+    </w:p>
+    <w:p>
+      <w:pPr>
+        <w:rPr>
+          <w:sz w:val="20"/>
+          <w:szCs w:val="20"/>
+        </w:rPr>
+      </w:pPr>
+      <w:r>
+        <w:rPr>
+          <w:sz w:val="20"/>
+          <w:szCs w:val="20"/>
+        </w:rPr>
+        <w:tab/>
+        <w:t xml:space="preserve">Executes </w:t>
+      </w:r>
+      <w:r>
+        <w:rPr>
+          <w:sz w:val="20"/>
+          <w:szCs w:val="20"/>
+        </w:rPr>
+        <w:t>statements</w:t>
+      </w:r>
+      <w:r>
+        <w:rPr>
+          <w:sz w:val="20"/>
+          <w:szCs w:val="20"/>
+        </w:rPr>
+        <w:t xml:space="preserve"> if condition is true</w:t>
+      </w:r>
+      <w:proofErr w:type="gramStart"/>
+      <w:r>
+        <w:rPr>
+          <w:sz w:val="20"/>
+          <w:szCs w:val="20"/>
+        </w:rPr>
+        <w:t xml:space="preserve">.  </w:t>
+      </w:r>
+      <w:proofErr w:type="gramEnd"/>
+      <w:r>
+        <w:rPr>
+          <w:sz w:val="20"/>
+          <w:szCs w:val="20"/>
+        </w:rPr>
+        <w:t>Drops to next numbered line if false.</w:t>
+      </w:r>
+    </w:p>
+    <w:p>
+      <w:pPr>
+        <w:rPr>
+          <w:sz w:val="20"/>
+          <w:szCs w:val="20"/>
+        </w:rPr>
+      </w:pPr>
+      <w:r>
+        <w:rPr>
+          <w:sz w:val="20"/>
+          <w:szCs w:val="20"/>
+        </w:rPr>
+        <w:tab/>
+      </w:r>
+      <w:r>
+        <w:rPr>
+          <w:sz w:val="20"/>
+          <w:szCs w:val="20"/>
+        </w:rPr>
+        <w:tab/>
+        <w:t>20 IF Z&lt;5 THEN A=1:PRINT B</w:t>
+      </w:r>
+    </w:p>
+    <w:p>
+      <w:pPr>
+        <w:rPr>
+          <w:sz w:val="20"/>
+          <w:szCs w:val="20"/>
+        </w:rPr>
+      </w:pPr>
+    </w:p>
+    <w:p>
+      <w:pPr>
+        <w:rPr>
+          <w:sz w:val="20"/>
+          <w:szCs w:val="20"/>
+        </w:rPr>
+      </w:pPr>
+      <w:r>
+        <w:rPr>
+          <w:sz w:val="20"/>
+          <w:szCs w:val="20"/>
+        </w:rPr>
+        <w:t>IF…THEN n ELSE m</w:t>
+      </w:r>
+    </w:p>
+    <w:p>
+      <w:pPr>
+        <w:rPr>
+          <w:sz w:val="20"/>
+          <w:szCs w:val="20"/>
+        </w:rPr>
+      </w:pPr>
+      <w:r>
+        <w:rPr>
+          <w:sz w:val="20"/>
+          <w:szCs w:val="20"/>
+        </w:rPr>
+        <w:tab/>
+        <w:t xml:space="preserve">Branch to n if true or to </w:t>
+      </w:r>
+      <w:proofErr w:type="spellStart"/>
+      <w:r>
+        <w:rPr>
+          <w:sz w:val="20"/>
+          <w:szCs w:val="20"/>
+        </w:rPr>
+        <w:t>m</w:t>
+      </w:r>
+      <w:proofErr w:type="spellEnd"/>
+      <w:r>
+        <w:rPr>
+          <w:sz w:val="20"/>
+          <w:szCs w:val="20"/>
+        </w:rPr>
+        <w:t xml:space="preserve"> if not true.</w:t>
+      </w:r>
+    </w:p>
+    <w:p>
+      <w:pPr>
+        <w:rPr>
+          <w:sz w:val="20"/>
+          <w:szCs w:val="20"/>
+        </w:rPr>
+      </w:pPr>
+      <w:r>
+        <w:rPr>
+          <w:sz w:val="20"/>
+          <w:szCs w:val="20"/>
+        </w:rPr>
+        <w:tab/>
+      </w:r>
+      <w:r>
+        <w:rPr>
+          <w:sz w:val="20"/>
+          <w:szCs w:val="20"/>
+        </w:rPr>
+        <w:tab/>
+        <w:t>20 IF X=Y THEN 50 ELSE 90</w:t>
+      </w:r>
+    </w:p>
+    <w:p>
+      <w:pPr>
+        <w:rPr>
+          <w:sz w:val="20"/>
+          <w:szCs w:val="20"/>
+        </w:rPr>
+      </w:pPr>
+    </w:p>
+    <w:p>
+      <w:pPr>
+        <w:rPr>
+          <w:sz w:val="20"/>
+          <w:szCs w:val="20"/>
+        </w:rPr>
+      </w:pPr>
+      <w:r>
+        <w:rPr>
+          <w:sz w:val="20"/>
+          <w:szCs w:val="20"/>
+        </w:rPr>
+        <w:t>IF…THEN stmts</w:t>
+      </w:r>
+      <w:r>
+        <w:rPr>
+          <w:sz w:val="20"/>
+          <w:szCs w:val="20"/>
+        </w:rPr>
+        <w:br/>
+      </w:r>
+      <w:r>
+        <w:rPr>
+          <w:sz w:val="20"/>
+          <w:szCs w:val="20"/>
+        </w:rPr>
+        <w:t>ELSE stmts</w:t>
+      </w:r>
+    </w:p>
+    <w:p>
+      <w:pPr>
+        <w:rPr>
+          <w:sz w:val="20"/>
+          <w:szCs w:val="20"/>
+        </w:rPr>
+      </w:pPr>
+      <w:r>
+        <w:rPr>
+          <w:sz w:val="20"/>
+          <w:szCs w:val="20"/>
+        </w:rPr>
+        <w:tab/>
+        <w:t>Does statements after THEN if true, stmts after ELSE if false.</w:t>
+      </w:r>
+    </w:p>
+    <w:p>
+      <w:pPr>
+        <w:rPr>
+          <w:sz w:val="20"/>
+          <w:szCs w:val="20"/>
+        </w:rPr>
+      </w:pPr>
+      <w:r>
+        <w:rPr>
+          <w:sz w:val="20"/>
+          <w:szCs w:val="20"/>
+        </w:rPr>
+        <w:tab/>
+      </w:r>
+      <w:r>
+        <w:rPr>
+          <w:sz w:val="20"/>
+          <w:szCs w:val="20"/>
+        </w:rPr>
+        <w:tab/>
+        <w:t>20 IF Z&gt;R THEN X=1 ELSE X=2</w:t>
+      </w:r>
+    </w:p>
+    <w:p>
+      <w:pPr>
+        <w:rPr>
+          <w:sz w:val="20"/>
+          <w:szCs w:val="20"/>
+        </w:rPr>
+      </w:pPr>
+    </w:p>
+    <w:p>
+      <w:pPr>
+        <w:rPr>
+          <w:sz w:val="20"/>
+          <w:szCs w:val="20"/>
+        </w:rPr>
+      </w:pPr>
+      <w:r>
+        <w:rPr>
+          <w:sz w:val="20"/>
+          <w:szCs w:val="20"/>
+        </w:rPr>
+        <w:lastRenderedPageBreak/>
+        <w:t>INPUT</w:t>
+      </w:r>
+    </w:p>
+    <w:p>
+      <w:pPr>
+        <w:rPr>
+          <w:sz w:val="20"/>
+          <w:szCs w:val="20"/>
+        </w:rPr>
+      </w:pPr>
+      <w:r>
+        <w:rPr>
+          <w:sz w:val="20"/>
+          <w:szCs w:val="20"/>
+        </w:rPr>
+        <w:tab/>
+        <w:t>Requests data from keyboard</w:t>
+      </w:r>
+      <w:proofErr w:type="gramStart"/>
+      <w:r>
+        <w:rPr>
+          <w:sz w:val="20"/>
+          <w:szCs w:val="20"/>
+        </w:rPr>
+        <w:t xml:space="preserve">.  </w:t>
+      </w:r>
+      <w:proofErr w:type="gramEnd"/>
+      <w:r>
+        <w:rPr>
+          <w:sz w:val="20"/>
+          <w:szCs w:val="20"/>
+        </w:rPr>
+        <w:t>The prompt string is optional.</w:t>
+      </w:r>
+    </w:p>
+    <w:p>
+      <w:pPr>
+        <w:rPr>
+          <w:sz w:val="20"/>
+          <w:szCs w:val="20"/>
+        </w:rPr>
+      </w:pPr>
+      <w:r>
+        <w:rPr>
+          <w:sz w:val="20"/>
+          <w:szCs w:val="20"/>
+        </w:rPr>
+        <w:tab/>
+      </w:r>
+      <w:r>
+        <w:rPr>
+          <w:sz w:val="20"/>
+          <w:szCs w:val="20"/>
+        </w:rPr>
+        <w:tab/>
+        <w:t>20 INPUT N</w:t>
+      </w:r>
+      <w:r>
+        <w:rPr>
+          <w:sz w:val="20"/>
+          <w:szCs w:val="20"/>
+        </w:rPr>
+        <w:br/>
+      </w:r>
+      <w:r>
+        <w:rPr>
+          <w:sz w:val="20"/>
+          <w:szCs w:val="20"/>
+        </w:rPr>
+        <w:tab/>
+      </w:r>
+      <w:r>
+        <w:rPr>
+          <w:sz w:val="20"/>
+          <w:szCs w:val="20"/>
+        </w:rPr>
+        <w:tab/>
+        <w:t>20 INPUT “YES OR NO</w:t>
+      </w:r>
+      <w:proofErr w:type="gramStart"/>
+      <w:r>
+        <w:rPr>
+          <w:sz w:val="20"/>
+          <w:szCs w:val="20"/>
+        </w:rPr>
+        <w:t>”:Z</w:t>
+      </w:r>
+      <w:proofErr w:type="gramEnd"/>
+      <w:r>
+        <w:rPr>
+          <w:sz w:val="20"/>
+          <w:szCs w:val="20"/>
+        </w:rPr>
+        <w:t>$</w:t>
+      </w:r>
+    </w:p>
+    <w:p>
+      <w:pPr>
+        <w:rPr>
+          <w:sz w:val="20"/>
+          <w:szCs w:val="20"/>
+        </w:rPr>
+      </w:pPr>
+    </w:p>
+    <w:p>
+      <w:pPr>
+        <w:rPr>
+          <w:sz w:val="20"/>
+          <w:szCs w:val="20"/>
+        </w:rPr>
+      </w:pPr>
+      <w:r>
+        <w:rPr>
+          <w:sz w:val="20"/>
+          <w:szCs w:val="20"/>
+        </w:rPr>
+        <w:t>LET</w:t>
+      </w:r>
+    </w:p>
+    <w:p>
+      <w:pPr>
+        <w:rPr>
+          <w:sz w:val="20"/>
+          <w:szCs w:val="20"/>
+        </w:rPr>
+      </w:pPr>
+      <w:r>
+        <w:rPr>
+          <w:sz w:val="20"/>
+          <w:szCs w:val="20"/>
+        </w:rPr>
+        <w:tab/>
+        <w:t xml:space="preserve">Assigns value of </w:t>
+      </w:r>
+      <w:r>
+        <w:rPr>
+          <w:sz w:val="20"/>
+          <w:szCs w:val="20"/>
+        </w:rPr>
+        <w:t>expression</w:t>
+      </w:r>
+      <w:r>
+        <w:rPr>
+          <w:sz w:val="20"/>
+          <w:szCs w:val="20"/>
+        </w:rPr>
+        <w:t xml:space="preserve"> to variable</w:t>
+      </w:r>
+      <w:proofErr w:type="gramStart"/>
+      <w:r>
+        <w:rPr>
+          <w:sz w:val="20"/>
+          <w:szCs w:val="20"/>
+        </w:rPr>
+        <w:t xml:space="preserve">.  </w:t>
+      </w:r>
+      <w:proofErr w:type="gramEnd"/>
+      <w:r>
+        <w:rPr>
+          <w:sz w:val="20"/>
+          <w:szCs w:val="20"/>
+        </w:rPr>
+        <w:t>The word LET is optional.</w:t>
+      </w:r>
+    </w:p>
+    <w:p>
+      <w:pPr>
+        <w:rPr>
+          <w:sz w:val="20"/>
+          <w:szCs w:val="20"/>
+        </w:rPr>
+      </w:pPr>
+      <w:r>
+        <w:rPr>
+          <w:sz w:val="20"/>
+          <w:szCs w:val="20"/>
+        </w:rPr>
+        <w:tab/>
+      </w:r>
+      <w:r>
+        <w:rPr>
+          <w:sz w:val="20"/>
+          <w:szCs w:val="20"/>
+        </w:rPr>
+        <w:tab/>
+        <w:t>20 LET A=1</w:t>
+      </w:r>
+    </w:p>
+    <w:p>
+      <w:pPr>
+        <w:rPr>
+          <w:sz w:val="20"/>
+          <w:szCs w:val="20"/>
+        </w:rPr>
+      </w:pPr>
+    </w:p>
+    <w:p>
+      <w:pPr>
+        <w:rPr>
+          <w:sz w:val="20"/>
+          <w:szCs w:val="20"/>
+        </w:rPr>
+      </w:pPr>
+      <w:r>
+        <w:rPr>
+          <w:sz w:val="20"/>
+          <w:szCs w:val="20"/>
+        </w:rPr>
+        <w:t>NEXT</w:t>
+      </w:r>
+    </w:p>
+    <w:p>
+      <w:pPr>
+        <w:rPr>
+          <w:sz w:val="20"/>
+          <w:szCs w:val="20"/>
+        </w:rPr>
+      </w:pPr>
+      <w:r>
+        <w:rPr>
+          <w:sz w:val="20"/>
+          <w:szCs w:val="20"/>
+        </w:rPr>
+        <w:tab/>
+        <w:t>Marks end of FOR loop.</w:t>
+      </w:r>
+    </w:p>
+    <w:p>
+      <w:pPr>
+        <w:rPr>
+          <w:sz w:val="20"/>
+          <w:szCs w:val="20"/>
+        </w:rPr>
+      </w:pPr>
+      <w:r>
+        <w:rPr>
+          <w:sz w:val="20"/>
+          <w:szCs w:val="20"/>
+        </w:rPr>
+        <w:tab/>
+      </w:r>
+      <w:r>
+        <w:rPr>
+          <w:sz w:val="20"/>
+          <w:szCs w:val="20"/>
+        </w:rPr>
+        <w:tab/>
+        <w:t>20 NEXT J</w:t>
+      </w:r>
+    </w:p>
+    <w:p>
+      <w:pPr>
+        <w:rPr>
+          <w:sz w:val="20"/>
+          <w:szCs w:val="20"/>
+        </w:rPr>
+      </w:pPr>
+    </w:p>
+    <w:p>
+      <w:pPr>
+        <w:rPr>
+          <w:sz w:val="20"/>
+          <w:szCs w:val="20"/>
+        </w:rPr>
+      </w:pPr>
+      <w:r>
+        <w:rPr>
+          <w:sz w:val="20"/>
+          <w:szCs w:val="20"/>
+        </w:rPr>
+        <w:t>ON m GOSUB</w:t>
+      </w:r>
+    </w:p>
+    <w:p>
+      <w:pPr>
+        <w:rPr>
+          <w:sz w:val="20"/>
+          <w:szCs w:val="20"/>
+        </w:rPr>
+      </w:pPr>
+      <w:r>
+        <w:rPr>
+          <w:sz w:val="20"/>
+          <w:szCs w:val="20"/>
+        </w:rPr>
+        <w:tab/>
+        <w:t>Branch to mth subroutine.</w:t>
+      </w:r>
+    </w:p>
+    <w:p>
+      <w:pPr>
+        <w:rPr>
+          <w:sz w:val="20"/>
+          <w:szCs w:val="20"/>
+        </w:rPr>
+      </w:pPr>
+      <w:r>
+        <w:rPr>
+          <w:sz w:val="20"/>
+          <w:szCs w:val="20"/>
+        </w:rPr>
+        <w:tab/>
+      </w:r>
+      <w:r>
+        <w:rPr>
+          <w:sz w:val="20"/>
+          <w:szCs w:val="20"/>
+        </w:rPr>
+        <w:tab/>
+        <w:t>20 ON X GOSUB 100,200</w:t>
+      </w:r>
+    </w:p>
+    <w:p>
+      <w:pPr>
+        <w:rPr>
+          <w:sz w:val="20"/>
+          <w:szCs w:val="20"/>
+        </w:rPr>
+      </w:pPr>
+    </w:p>
+    <w:p>
+      <w:pPr>
+        <w:rPr>
+          <w:sz w:val="20"/>
+          <w:szCs w:val="20"/>
+        </w:rPr>
+      </w:pPr>
+      <w:r>
+        <w:rPr>
+          <w:sz w:val="20"/>
+          <w:szCs w:val="20"/>
+        </w:rPr>
+        <w:t>ON m GOTO</w:t>
+      </w:r>
+    </w:p>
+    <w:p>
+      <w:pPr>
+        <w:rPr>
+          <w:sz w:val="20"/>
+          <w:szCs w:val="20"/>
+        </w:rPr>
+      </w:pPr>
+      <w:r>
+        <w:rPr>
+          <w:sz w:val="20"/>
+          <w:szCs w:val="20"/>
+        </w:rPr>
+        <w:tab/>
+        <w:t xml:space="preserve">Branch to mth line </w:t>
+      </w:r>
+      <w:proofErr w:type="gramStart"/>
+      <w:r>
+        <w:rPr>
+          <w:sz w:val="20"/>
+          <w:szCs w:val="20"/>
+        </w:rPr>
+        <w:t>no..</w:t>
+      </w:r>
+      <w:proofErr w:type="gramEnd"/>
+      <w:r>
+        <w:rPr>
+          <w:sz w:val="20"/>
+          <w:szCs w:val="20"/>
+        </w:rPr>
+        <w:t xml:space="preserve">  In these </w:t>
+      </w:r>
+      <w:r>
+        <w:rPr>
+          <w:sz w:val="20"/>
+          <w:szCs w:val="20"/>
+        </w:rPr>
+        <w:t>statements</w:t>
+      </w:r>
+      <w:r>
+        <w:rPr>
+          <w:sz w:val="20"/>
+          <w:szCs w:val="20"/>
+        </w:rPr>
+        <w:t xml:space="preserve">, m must be an integer starting at 1 and increasing by </w:t>
+      </w:r>
+      <w:proofErr w:type="gramStart"/>
+      <w:r>
+        <w:rPr>
+          <w:sz w:val="20"/>
+          <w:szCs w:val="20"/>
+        </w:rPr>
+        <w:t>1</w:t>
+      </w:r>
+      <w:proofErr w:type="gramEnd"/>
+      <w:r>
+        <w:rPr>
+          <w:sz w:val="20"/>
+          <w:szCs w:val="20"/>
+        </w:rPr>
+        <w:t>.</w:t>
+      </w:r>
+    </w:p>
+    <w:p>
+      <w:pPr>
+        <w:rPr>
+          <w:sz w:val="20"/>
+          <w:szCs w:val="20"/>
+        </w:rPr>
+      </w:pPr>
+      <w:r>
+        <w:rPr>
+          <w:sz w:val="20"/>
+          <w:szCs w:val="20"/>
+        </w:rPr>
+        <w:tab/>
+      </w:r>
+      <w:r>
+        <w:rPr>
+          <w:sz w:val="20"/>
+          <w:szCs w:val="20"/>
+        </w:rPr>
+        <w:tab/>
+        <w:t>20 ON Y GOTO 50,80,120</w:t>
+      </w:r>
+    </w:p>
+    <w:p>
+      <w:pPr>
+        <w:rPr>
+          <w:sz w:val="20"/>
+          <w:szCs w:val="20"/>
+        </w:rPr>
+      </w:pPr>
+    </w:p>
+    <w:p>
+      <w:pPr>
+        <w:rPr>
+          <w:sz w:val="20"/>
+          <w:szCs w:val="20"/>
+        </w:rPr>
+      </w:pPr>
+      <w:r>
+        <w:rPr>
+          <w:sz w:val="20"/>
+          <w:szCs w:val="20"/>
+        </w:rPr>
+        <w:t>PRINT</w:t>
+      </w:r>
+    </w:p>
+    <w:p>
+      <w:pPr>
+        <w:rPr>
+          <w:sz w:val="20"/>
+          <w:szCs w:val="20"/>
+        </w:rPr>
+      </w:pPr>
+      <w:r>
+        <w:rPr>
+          <w:sz w:val="20"/>
+          <w:szCs w:val="20"/>
+        </w:rPr>
+        <w:tab/>
+        <w:t>Displays strings, constants, and variables</w:t>
+      </w:r>
+      <w:proofErr w:type="gramStart"/>
+      <w:r>
+        <w:rPr>
+          <w:sz w:val="20"/>
+          <w:szCs w:val="20"/>
+        </w:rPr>
+        <w:t xml:space="preserve">.  </w:t>
+      </w:r>
+      <w:proofErr w:type="gramEnd"/>
+      <w:r>
+        <w:rPr>
+          <w:sz w:val="20"/>
+          <w:szCs w:val="20"/>
+        </w:rPr>
+        <w:t xml:space="preserve">Calculations can </w:t>
+      </w:r>
+      <w:proofErr w:type="gramStart"/>
+      <w:r>
+        <w:rPr>
+          <w:sz w:val="20"/>
+          <w:szCs w:val="20"/>
+        </w:rPr>
+        <w:t>be done</w:t>
+      </w:r>
+      <w:proofErr w:type="gramEnd"/>
+      <w:r>
+        <w:rPr>
+          <w:sz w:val="20"/>
+          <w:szCs w:val="20"/>
+        </w:rPr>
+        <w:t xml:space="preserve"> within a PRINT statement.</w:t>
+      </w:r>
+    </w:p>
+    <w:p>
+      <w:pPr>
+        <w:rPr>
+          <w:sz w:val="20"/>
+          <w:szCs w:val="20"/>
+        </w:rPr>
+      </w:pPr>
+      <w:r>
+        <w:rPr>
+          <w:sz w:val="20"/>
+          <w:szCs w:val="20"/>
+        </w:rPr>
+        <w:tab/>
+      </w:r>
+      <w:r>
+        <w:rPr>
+          <w:sz w:val="20"/>
+          <w:szCs w:val="20"/>
+        </w:rPr>
+        <w:tab/>
+        <w:t>20 PRINT “A=</w:t>
+      </w:r>
+      <w:proofErr w:type="gramStart"/>
+      <w:r>
+        <w:rPr>
+          <w:sz w:val="20"/>
+          <w:szCs w:val="20"/>
+        </w:rPr>
+        <w:t>”;A</w:t>
+      </w:r>
+      <w:proofErr w:type="gramEnd"/>
+      <w:r>
+        <w:rPr>
+          <w:sz w:val="20"/>
+          <w:szCs w:val="20"/>
+        </w:rPr>
+        <w:br/>
+      </w:r>
+      <w:r>
+        <w:rPr>
+          <w:sz w:val="20"/>
+          <w:szCs w:val="20"/>
+        </w:rPr>
+        <w:tab/>
+      </w:r>
+      <w:r>
+        <w:rPr>
+          <w:sz w:val="20"/>
+          <w:szCs w:val="20"/>
+        </w:rPr>
+        <w:tab/>
+        <w:t>20 PRINT Z$;10*A+B</w:t>
+      </w:r>
+    </w:p>
+    <w:p>
+      <w:pPr>
+        <w:rPr>
+          <w:sz w:val="20"/>
+          <w:szCs w:val="20"/>
+        </w:rPr>
+      </w:pPr>
+    </w:p>
+    <w:p>
+      <w:pPr>
+        <w:rPr>
+          <w:sz w:val="20"/>
+          <w:szCs w:val="20"/>
+        </w:rPr>
+      </w:pPr>
+      <w:r>
+        <w:rPr>
+          <w:sz w:val="20"/>
+          <w:szCs w:val="20"/>
+        </w:rPr>
+        <w:t>READ</w:t>
+      </w:r>
+    </w:p>
+    <w:p>
+      <w:pPr>
+        <w:rPr>
+          <w:sz w:val="20"/>
+          <w:szCs w:val="20"/>
+        </w:rPr>
+      </w:pPr>
+      <w:r>
+        <w:rPr>
+          <w:sz w:val="20"/>
+          <w:szCs w:val="20"/>
+        </w:rPr>
+        <w:tab/>
+        <w:t>Moves values of DATA into variables.</w:t>
+      </w:r>
+    </w:p>
+    <w:p>
+      <w:pPr>
+        <w:rPr>
+          <w:sz w:val="20"/>
+          <w:szCs w:val="20"/>
+        </w:rPr>
+      </w:pPr>
+      <w:r>
+        <w:rPr>
+          <w:sz w:val="20"/>
+          <w:szCs w:val="20"/>
+        </w:rPr>
+        <w:tab/>
+      </w:r>
+      <w:r>
+        <w:rPr>
+          <w:sz w:val="20"/>
+          <w:szCs w:val="20"/>
+        </w:rPr>
+        <w:tab/>
+        <w:t xml:space="preserve">20 READ </w:t>
+      </w:r>
+      <w:proofErr w:type="gramStart"/>
+      <w:r>
+        <w:rPr>
+          <w:sz w:val="20"/>
+          <w:szCs w:val="20"/>
+        </w:rPr>
+        <w:t>N;X</w:t>
+      </w:r>
+      <w:proofErr w:type="gramEnd"/>
+      <w:r>
+        <w:rPr>
+          <w:sz w:val="20"/>
+          <w:szCs w:val="20"/>
+        </w:rPr>
+        <w:t>1;A$</w:t>
+      </w:r>
+    </w:p>
+    <w:p>
+      <w:pPr>
+        <w:rPr>
+          <w:sz w:val="20"/>
+          <w:szCs w:val="20"/>
+        </w:rPr>
+      </w:pPr>
+    </w:p>
+    <w:p>
+      <w:pPr>
+        <w:rPr>
+          <w:sz w:val="20"/>
+          <w:szCs w:val="20"/>
+        </w:rPr>
+      </w:pPr>
+      <w:r>
+        <w:rPr>
+          <w:sz w:val="20"/>
+          <w:szCs w:val="20"/>
+        </w:rPr>
+        <w:t>REM</w:t>
+      </w:r>
+    </w:p>
+    <w:p>
+      <w:pPr>
+        <w:rPr>
+          <w:sz w:val="20"/>
+          <w:szCs w:val="20"/>
+        </w:rPr>
+      </w:pPr>
+      <w:r>
+        <w:rPr>
+          <w:sz w:val="20"/>
+          <w:szCs w:val="20"/>
+        </w:rPr>
+        <w:lastRenderedPageBreak/>
+        <w:tab/>
+        <w:t>Remark</w:t>
+      </w:r>
+      <w:proofErr w:type="gramStart"/>
+      <w:r>
+        <w:rPr>
+          <w:sz w:val="20"/>
+          <w:szCs w:val="20"/>
+        </w:rPr>
+        <w:t xml:space="preserve">.  </w:t>
+      </w:r>
+      <w:proofErr w:type="gramEnd"/>
+      <w:r>
+        <w:rPr>
+          <w:sz w:val="20"/>
+          <w:szCs w:val="20"/>
+        </w:rPr>
+        <w:t>Does not execute.</w:t>
+      </w:r>
+    </w:p>
+    <w:p>
+      <w:pPr>
+        <w:rPr>
+          <w:sz w:val="20"/>
+          <w:szCs w:val="20"/>
+        </w:rPr>
+      </w:pPr>
+      <w:r>
+        <w:rPr>
+          <w:sz w:val="20"/>
+          <w:szCs w:val="20"/>
+        </w:rPr>
+        <w:tab/>
+      </w:r>
+      <w:r>
+        <w:rPr>
+          <w:sz w:val="20"/>
+          <w:szCs w:val="20"/>
+        </w:rPr>
+        <w:tab/>
+      </w:r>
+      <w:r>
+        <w:rPr>
+          <w:sz w:val="20"/>
+          <w:szCs w:val="20"/>
+        </w:rPr>
+        <w:t xml:space="preserve">20 REMARKABLE </w:t>
+      </w:r>
+      <w:proofErr w:type="gramStart"/>
+      <w:r>
+        <w:rPr>
+          <w:sz w:val="20"/>
+          <w:szCs w:val="20"/>
+        </w:rPr>
+        <w:t>PROGRAM</w:t>
+      </w:r>
+      <w:proofErr w:type="gramEnd"/>
+    </w:p>
+    <w:p>
+      <w:pPr>
+        <w:rPr>
+          <w:sz w:val="20"/>
+          <w:szCs w:val="20"/>
+        </w:rPr>
+      </w:pPr>
+    </w:p>
+    <w:p>
+      <w:pPr>
+        <w:rPr>
+          <w:sz w:val="20"/>
+          <w:szCs w:val="20"/>
+        </w:rPr>
+      </w:pPr>
+      <w:r>
+        <w:rPr>
+          <w:sz w:val="20"/>
+          <w:szCs w:val="20"/>
+        </w:rPr>
+        <w:t>RESTORE</w:t>
+      </w:r>
+    </w:p>
+    <w:p>
+      <w:pPr>
+        <w:rPr>
+          <w:sz w:val="20"/>
+          <w:szCs w:val="20"/>
+        </w:rPr>
+      </w:pPr>
+      <w:r>
+        <w:rPr>
+          <w:sz w:val="20"/>
+          <w:szCs w:val="20"/>
+        </w:rPr>
+        <w:tab/>
+        <w:t>Resets DATA pointer to first item in list.</w:t>
+      </w:r>
+    </w:p>
+    <w:p>
+      <w:pPr>
+        <w:rPr>
+          <w:sz w:val="20"/>
+          <w:szCs w:val="20"/>
+        </w:rPr>
+      </w:pPr>
+      <w:r>
+        <w:rPr>
+          <w:sz w:val="20"/>
+          <w:szCs w:val="20"/>
+        </w:rPr>
+        <w:tab/>
+      </w:r>
+      <w:r>
+        <w:rPr>
+          <w:sz w:val="20"/>
+          <w:szCs w:val="20"/>
+        </w:rPr>
+        <w:tab/>
+        <w:t>20 RESTORE</w:t>
+      </w:r>
+    </w:p>
+    <w:p>
+      <w:pPr>
+        <w:rPr>
+          <w:sz w:val="20"/>
+          <w:szCs w:val="20"/>
+        </w:rPr>
+      </w:pPr>
+    </w:p>
+    <w:p>
+      <w:pPr>
+        <w:rPr>
+          <w:sz w:val="20"/>
+          <w:szCs w:val="20"/>
+        </w:rPr>
+      </w:pPr>
+      <w:r>
+        <w:rPr>
+          <w:sz w:val="20"/>
+          <w:szCs w:val="20"/>
+        </w:rPr>
+        <w:t>RETURN</w:t>
+      </w:r>
+    </w:p>
+    <w:p>
+      <w:pPr>
+        <w:rPr>
+          <w:sz w:val="20"/>
+          <w:szCs w:val="20"/>
+        </w:rPr>
+      </w:pPr>
+      <w:r>
+        <w:rPr>
+          <w:sz w:val="20"/>
+          <w:szCs w:val="20"/>
+        </w:rPr>
+        <w:tab/>
+        <w:t>Go to statement following last GOSUB.</w:t>
+      </w:r>
+    </w:p>
+    <w:p>
+      <w:pPr>
+        <w:rPr>
+          <w:sz w:val="20"/>
+          <w:szCs w:val="20"/>
+        </w:rPr>
+      </w:pPr>
+      <w:r>
+        <w:rPr>
+          <w:sz w:val="20"/>
+          <w:szCs w:val="20"/>
+        </w:rPr>
+        <w:tab/>
+      </w:r>
+      <w:r>
+        <w:rPr>
+          <w:sz w:val="20"/>
+          <w:szCs w:val="20"/>
+        </w:rPr>
+        <w:tab/>
+        <w:t xml:space="preserve">20 </w:t>
+      </w:r>
+      <w:proofErr w:type="gramStart"/>
+      <w:r>
+        <w:rPr>
+          <w:sz w:val="20"/>
+          <w:szCs w:val="20"/>
+        </w:rPr>
+        <w:t>RETURN</w:t>
+      </w:r>
+      <w:proofErr w:type="gramEnd"/>
+    </w:p>
+    <w:p>
+      <w:pPr>
+        <w:rPr>
+          <w:sz w:val="20"/>
+          <w:szCs w:val="20"/>
+        </w:rPr>
+      </w:pPr>
+    </w:p>
+    <w:p>
+      <w:pPr>
+        <w:rPr>
+          <w:sz w:val="20"/>
+          <w:szCs w:val="20"/>
+        </w:rPr>
+      </w:pPr>
+      <w:r>
+        <w:rPr>
+          <w:sz w:val="20"/>
+          <w:szCs w:val="20"/>
+        </w:rPr>
+        <w:t>STOP</w:t>
+      </w:r>
+    </w:p>
+    <w:p>
+      <w:pPr>
+        <w:rPr>
+          <w:sz w:val="20"/>
+          <w:szCs w:val="20"/>
+        </w:rPr>
+      </w:pPr>
+      <w:r>
+        <w:rPr>
+          <w:sz w:val="20"/>
+          <w:szCs w:val="20"/>
+        </w:rPr>
+        <w:tab/>
+        <w:t>Terminates program.</w:t>
+      </w:r>
+    </w:p>
+    <w:p>
+      <w:pPr>
+        <w:ind w:left="1440"/>
+        <w:rPr>
+          <w:sz w:val="20"/>
+          <w:szCs w:val="20"/>
+        </w:rPr>
+      </w:pPr>
+      <w:r>
+        <w:rPr>
+          <w:sz w:val="20"/>
+          <w:szCs w:val="20"/>
+        </w:rPr>
+        <w:t xml:space="preserve">20 </w:t>
+      </w:r>
+      <w:proofErr w:type="gramStart"/>
+      <w:r>
+        <w:rPr>
+          <w:sz w:val="20"/>
+          <w:szCs w:val="20"/>
+        </w:rPr>
+        <w:t>STOP</w:t>
+      </w:r>
+      <w:proofErr w:type="gramEnd"/>
     </w:p>
     <w:p>
       <w:pPr>
@@ -2674,7 +4055,15 @@
         <w:t>etc.</w:t>
       </w:r>
       <w:r>
-        <w:t>)  In Level 2, change RND (1) to RND (0).  A</w:t>
+        <w:t>)  In Level 2, change RND (1) to RND (0)</w:t>
+      </w:r>
+      <w:proofErr w:type="gramStart"/>
+      <w:r>
+        <w:t xml:space="preserve">.  </w:t>
+      </w:r>
+      <w:proofErr w:type="gramEnd"/>
+      <w:r>
+        <w:t>A</w:t>
       </w:r>
       <w:r>
         <w:t xml:space="preserve">lso </w:t>

</xml_diff>

<commit_message>
Entered function definitions from book.
Entered function definitions from book.
Added function programming suggestions from book.
</commit_message>
<xml_diff>
--- a/Basic_Computer_Games/BASIC_Computer_Games.docx
+++ b/Basic_Computer_Games/BASIC_Computer_Games.docx
@@ -3982,6 +3982,1564 @@
         <w:t>STOP</w:t>
       </w:r>
       <w:proofErr w:type="gramEnd"/>
+    </w:p>
+    <w:p>
+      <w:pPr>
+        <w:rPr>
+          <w:sz w:val="20"/>
+          <w:szCs w:val="20"/>
+        </w:rPr>
+      </w:pPr>
+    </w:p>
+    <w:p>
+      <w:pPr>
+        <w:rPr>
+          <w:i/>
+          <w:iCs/>
+          <w:sz w:val="20"/>
+          <w:szCs w:val="20"/>
+        </w:rPr>
+      </w:pPr>
+      <w:r>
+        <w:rPr>
+          <w:i/>
+          <w:iCs/>
+          <w:sz w:val="20"/>
+          <w:szCs w:val="20"/>
+        </w:rPr>
+        <w:br w:type="page"/>
+      </w:r>
+    </w:p>
+    <w:p>
+      <w:pPr>
+        <w:rPr>
+          <w:sz w:val="20"/>
+          <w:szCs w:val="20"/>
+        </w:rPr>
+      </w:pPr>
+      <w:r>
+        <w:rPr>
+          <w:i/>
+          <w:iCs/>
+          <w:sz w:val="20"/>
+          <w:szCs w:val="20"/>
+        </w:rPr>
+        <w:lastRenderedPageBreak/>
+        <w:t>Functions</w:t>
+      </w:r>
+    </w:p>
+    <w:p>
+      <w:pPr>
+        <w:rPr>
+          <w:sz w:val="20"/>
+          <w:szCs w:val="20"/>
+        </w:rPr>
+      </w:pPr>
+    </w:p>
+    <w:p>
+      <w:pPr>
+        <w:rPr>
+          <w:sz w:val="20"/>
+          <w:szCs w:val="20"/>
+        </w:rPr>
+      </w:pPr>
+      <w:r>
+        <w:rPr>
+          <w:sz w:val="20"/>
+          <w:szCs w:val="20"/>
+        </w:rPr>
+        <w:t>ABS (X)</w:t>
+      </w:r>
+    </w:p>
+    <w:p>
+      <w:pPr>
+        <w:rPr>
+          <w:sz w:val="20"/>
+          <w:szCs w:val="20"/>
+        </w:rPr>
+      </w:pPr>
+      <w:r>
+        <w:rPr>
+          <w:sz w:val="20"/>
+          <w:szCs w:val="20"/>
+        </w:rPr>
+        <w:tab/>
+        <w:t>Absolute value.</w:t>
+      </w:r>
+    </w:p>
+    <w:p>
+      <w:pPr>
+        <w:rPr>
+          <w:sz w:val="20"/>
+          <w:szCs w:val="20"/>
+        </w:rPr>
+      </w:pPr>
+    </w:p>
+    <w:p>
+      <w:pPr>
+        <w:rPr>
+          <w:sz w:val="20"/>
+          <w:szCs w:val="20"/>
+        </w:rPr>
+      </w:pPr>
+      <w:r>
+        <w:rPr>
+          <w:sz w:val="20"/>
+          <w:szCs w:val="20"/>
+        </w:rPr>
+        <w:t>ASC(X$)</w:t>
+      </w:r>
+    </w:p>
+    <w:p>
+      <w:pPr>
+        <w:rPr>
+          <w:sz w:val="20"/>
+          <w:szCs w:val="20"/>
+        </w:rPr>
+      </w:pPr>
+      <w:r>
+        <w:rPr>
+          <w:sz w:val="20"/>
+          <w:szCs w:val="20"/>
+        </w:rPr>
+        <w:tab/>
+        <w:t xml:space="preserve">Returns the </w:t>
+      </w:r>
+      <w:r>
+        <w:rPr>
+          <w:sz w:val="20"/>
+          <w:szCs w:val="20"/>
+        </w:rPr>
+        <w:t>ASCII value</w:t>
+      </w:r>
+      <w:r>
+        <w:rPr>
+          <w:sz w:val="20"/>
+          <w:szCs w:val="20"/>
+        </w:rPr>
+        <w:t xml:space="preserve"> of the first character in the string argument</w:t>
+      </w:r>
+      <w:proofErr w:type="gramStart"/>
+      <w:r>
+        <w:rPr>
+          <w:sz w:val="20"/>
+          <w:szCs w:val="20"/>
+        </w:rPr>
+        <w:t xml:space="preserve">.  </w:t>
+      </w:r>
+      <w:proofErr w:type="gramEnd"/>
+      <w:r>
+        <w:rPr>
+          <w:sz w:val="20"/>
+          <w:szCs w:val="20"/>
+        </w:rPr>
+        <w:t>ASC(</w:t>
+      </w:r>
+      <w:r>
+        <w:rPr>
+          <w:sz w:val="20"/>
+          <w:szCs w:val="20"/>
+        </w:rPr>
+        <w:br/>
+        <w:t xml:space="preserve">“A”) is 65, ASC(“B”) is </w:t>
+      </w:r>
+      <w:proofErr w:type="gramStart"/>
+      <w:r>
+        <w:rPr>
+          <w:sz w:val="20"/>
+          <w:szCs w:val="20"/>
+        </w:rPr>
+        <w:t>66</w:t>
+      </w:r>
+      <w:proofErr w:type="gramEnd"/>
+      <w:r>
+        <w:rPr>
+          <w:sz w:val="20"/>
+          <w:szCs w:val="20"/>
+        </w:rPr>
+        <w:t>, etc.</w:t>
+      </w:r>
+    </w:p>
+    <w:p>
+      <w:pPr>
+        <w:rPr>
+          <w:sz w:val="20"/>
+          <w:szCs w:val="20"/>
+        </w:rPr>
+      </w:pPr>
+    </w:p>
+    <w:p>
+      <w:pPr>
+        <w:rPr>
+          <w:sz w:val="20"/>
+          <w:szCs w:val="20"/>
+        </w:rPr>
+      </w:pPr>
+      <w:r>
+        <w:rPr>
+          <w:sz w:val="20"/>
+          <w:szCs w:val="20"/>
+        </w:rPr>
+        <w:t>ATN(X)</w:t>
+      </w:r>
+    </w:p>
+    <w:p>
+      <w:pPr>
+        <w:rPr>
+          <w:sz w:val="20"/>
+          <w:szCs w:val="20"/>
+        </w:rPr>
+      </w:pPr>
+      <w:r>
+        <w:rPr>
+          <w:sz w:val="20"/>
+          <w:szCs w:val="20"/>
+        </w:rPr>
+        <w:tab/>
+        <w:t>Arctangent.</w:t>
+      </w:r>
+    </w:p>
+    <w:p>
+      <w:pPr>
+        <w:rPr>
+          <w:sz w:val="20"/>
+          <w:szCs w:val="20"/>
+        </w:rPr>
+      </w:pPr>
+    </w:p>
+    <w:p>
+      <w:pPr>
+        <w:rPr>
+          <w:sz w:val="20"/>
+          <w:szCs w:val="20"/>
+        </w:rPr>
+      </w:pPr>
+      <w:r>
+        <w:rPr>
+          <w:sz w:val="20"/>
+          <w:szCs w:val="20"/>
+        </w:rPr>
+        <w:t>CHR$(X)</w:t>
+      </w:r>
+    </w:p>
+    <w:p>
+      <w:pPr>
+        <w:rPr>
+          <w:sz w:val="20"/>
+          <w:szCs w:val="20"/>
+        </w:rPr>
+      </w:pPr>
+      <w:r>
+        <w:rPr>
+          <w:sz w:val="20"/>
+          <w:szCs w:val="20"/>
+        </w:rPr>
+        <w:tab/>
+        <w:t>Converts ASCII value to a character string</w:t>
+      </w:r>
+      <w:proofErr w:type="gramStart"/>
+      <w:r>
+        <w:rPr>
+          <w:sz w:val="20"/>
+          <w:szCs w:val="20"/>
+        </w:rPr>
+        <w:t xml:space="preserve">.  </w:t>
+      </w:r>
+      <w:proofErr w:type="gramEnd"/>
+      <w:r>
+        <w:rPr>
+          <w:sz w:val="20"/>
+          <w:szCs w:val="20"/>
+        </w:rPr>
+        <w:t xml:space="preserve">CHR$(65) is “A”, </w:t>
+      </w:r>
+      <w:proofErr w:type="gramStart"/>
+      <w:r>
+        <w:rPr>
+          <w:sz w:val="20"/>
+          <w:szCs w:val="20"/>
+        </w:rPr>
+        <w:t>etc..</w:t>
+      </w:r>
+      <w:proofErr w:type="gramEnd"/>
+      <w:r>
+        <w:rPr>
+          <w:sz w:val="20"/>
+          <w:szCs w:val="20"/>
+        </w:rPr>
+        <w:t xml:space="preserve">  CHR$(7) is a bell ring.</w:t>
+      </w:r>
+    </w:p>
+    <w:p>
+      <w:pPr>
+        <w:rPr>
+          <w:sz w:val="20"/>
+          <w:szCs w:val="20"/>
+        </w:rPr>
+      </w:pPr>
+    </w:p>
+    <w:p>
+      <w:pPr>
+        <w:rPr>
+          <w:sz w:val="20"/>
+          <w:szCs w:val="20"/>
+        </w:rPr>
+      </w:pPr>
+      <w:r>
+        <w:rPr>
+          <w:sz w:val="20"/>
+          <w:szCs w:val="20"/>
+        </w:rPr>
+        <w:t>COS(X)</w:t>
+      </w:r>
+    </w:p>
+    <w:p>
+      <w:pPr>
+        <w:rPr>
+          <w:sz w:val="20"/>
+          <w:szCs w:val="20"/>
+        </w:rPr>
+      </w:pPr>
+      <w:r>
+        <w:rPr>
+          <w:sz w:val="20"/>
+          <w:szCs w:val="20"/>
+        </w:rPr>
+        <w:tab/>
+        <w:t>Cosine.</w:t>
+      </w:r>
+    </w:p>
+    <w:p>
+      <w:pPr>
+        <w:rPr>
+          <w:sz w:val="20"/>
+          <w:szCs w:val="20"/>
+        </w:rPr>
+      </w:pPr>
+    </w:p>
+    <w:p>
+      <w:pPr>
+        <w:rPr>
+          <w:sz w:val="20"/>
+          <w:szCs w:val="20"/>
+        </w:rPr>
+      </w:pPr>
+      <w:r>
+        <w:rPr>
+          <w:sz w:val="20"/>
+          <w:szCs w:val="20"/>
+        </w:rPr>
+        <w:t>EXP(X)</w:t>
+      </w:r>
+    </w:p>
+    <w:p>
+      <w:pPr>
+        <w:rPr>
+          <w:sz w:val="20"/>
+          <w:szCs w:val="20"/>
+        </w:rPr>
+      </w:pPr>
+      <w:r>
+        <w:rPr>
+          <w:sz w:val="20"/>
+          <w:szCs w:val="20"/>
+        </w:rPr>
+        <w:tab/>
+        <w:t>Value of e raised to the X power.</w:t>
+      </w:r>
+    </w:p>
+    <w:p>
+      <w:pPr>
+        <w:rPr>
+          <w:sz w:val="20"/>
+          <w:szCs w:val="20"/>
+        </w:rPr>
+      </w:pPr>
+    </w:p>
+    <w:p>
+      <w:pPr>
+        <w:rPr>
+          <w:sz w:val="20"/>
+          <w:szCs w:val="20"/>
+        </w:rPr>
+      </w:pPr>
+      <w:r>
+        <w:rPr>
+          <w:sz w:val="20"/>
+          <w:szCs w:val="20"/>
+        </w:rPr>
+        <w:t>INT(X)</w:t>
+      </w:r>
+    </w:p>
+    <w:p>
+      <w:pPr>
+        <w:rPr>
+          <w:sz w:val="20"/>
+          <w:szCs w:val="20"/>
+        </w:rPr>
+      </w:pPr>
+      <w:r>
+        <w:rPr>
+          <w:sz w:val="20"/>
+          <w:szCs w:val="20"/>
+        </w:rPr>
+        <w:tab/>
+        <w:t>Integer function.</w:t>
+      </w:r>
+    </w:p>
+    <w:p>
+      <w:pPr>
+        <w:rPr>
+          <w:sz w:val="20"/>
+          <w:szCs w:val="20"/>
+        </w:rPr>
+      </w:pPr>
+    </w:p>
+    <w:p>
+      <w:pPr>
+        <w:rPr>
+          <w:sz w:val="20"/>
+          <w:szCs w:val="20"/>
+        </w:rPr>
+      </w:pPr>
+      <w:r>
+        <w:rPr>
+          <w:sz w:val="20"/>
+          <w:szCs w:val="20"/>
+        </w:rPr>
+        <w:t>LEFT$(X</w:t>
+      </w:r>
+      <w:proofErr w:type="gramStart"/>
+      <w:r>
+        <w:rPr>
+          <w:sz w:val="20"/>
+          <w:szCs w:val="20"/>
+        </w:rPr>
+        <w:t>$,Y</w:t>
+      </w:r>
+      <w:proofErr w:type="gramEnd"/>
+      <w:r>
+        <w:rPr>
+          <w:sz w:val="20"/>
+          <w:szCs w:val="20"/>
+        </w:rPr>
+        <w:t>)</w:t>
+      </w:r>
+    </w:p>
+    <w:p>
+      <w:pPr>
+        <w:rPr>
+          <w:sz w:val="20"/>
+          <w:szCs w:val="20"/>
+        </w:rPr>
+      </w:pPr>
+      <w:r>
+        <w:rPr>
+          <w:sz w:val="20"/>
+          <w:szCs w:val="20"/>
+        </w:rPr>
+        <w:tab/>
+        <w:t>The left most Y characters in X$.</w:t>
+      </w:r>
+    </w:p>
+    <w:p>
+      <w:pPr>
+        <w:rPr>
+          <w:sz w:val="20"/>
+          <w:szCs w:val="20"/>
+        </w:rPr>
+      </w:pPr>
+    </w:p>
+    <w:p>
+      <w:pPr>
+        <w:rPr>
+          <w:sz w:val="20"/>
+          <w:szCs w:val="20"/>
+        </w:rPr>
+      </w:pPr>
+      <w:r>
+        <w:rPr>
+          <w:sz w:val="20"/>
+          <w:szCs w:val="20"/>
+        </w:rPr>
+        <w:t>LEN(X$)</w:t>
+      </w:r>
+    </w:p>
+    <w:p>
+      <w:pPr>
+        <w:rPr>
+          <w:sz w:val="20"/>
+          <w:szCs w:val="20"/>
+        </w:rPr>
+      </w:pPr>
+      <w:r>
+        <w:rPr>
+          <w:sz w:val="20"/>
+          <w:szCs w:val="20"/>
+        </w:rPr>
+        <w:tab/>
+        <w:t>Number of characters in X$.</w:t>
+      </w:r>
+    </w:p>
+    <w:p>
+      <w:pPr>
+        <w:rPr>
+          <w:sz w:val="20"/>
+          <w:szCs w:val="20"/>
+        </w:rPr>
+      </w:pPr>
+    </w:p>
+    <w:p>
+      <w:pPr>
+        <w:rPr>
+          <w:sz w:val="20"/>
+          <w:szCs w:val="20"/>
+        </w:rPr>
+      </w:pPr>
+      <w:r>
+        <w:rPr>
+          <w:sz w:val="20"/>
+          <w:szCs w:val="20"/>
+        </w:rPr>
+        <w:t>LOG(X)</w:t>
+      </w:r>
+    </w:p>
+    <w:p>
+      <w:pPr>
+        <w:rPr>
+          <w:sz w:val="20"/>
+          <w:szCs w:val="20"/>
+        </w:rPr>
+      </w:pPr>
+      <w:r>
+        <w:rPr>
+          <w:sz w:val="20"/>
+          <w:szCs w:val="20"/>
+        </w:rPr>
+        <w:lastRenderedPageBreak/>
+        <w:tab/>
+        <w:t>Log of x to the base of e.</w:t>
+      </w:r>
+    </w:p>
+    <w:p>
+      <w:pPr>
+        <w:rPr>
+          <w:sz w:val="20"/>
+          <w:szCs w:val="20"/>
+        </w:rPr>
+      </w:pPr>
+    </w:p>
+    <w:p>
+      <w:pPr>
+        <w:rPr>
+          <w:sz w:val="20"/>
+          <w:szCs w:val="20"/>
+        </w:rPr>
+      </w:pPr>
+      <w:r>
+        <w:rPr>
+          <w:sz w:val="20"/>
+          <w:szCs w:val="20"/>
+        </w:rPr>
+        <w:t>MID$(X</w:t>
+      </w:r>
+      <w:proofErr w:type="gramStart"/>
+      <w:r>
+        <w:rPr>
+          <w:sz w:val="20"/>
+          <w:szCs w:val="20"/>
+        </w:rPr>
+        <w:t>$,Y</w:t>
+      </w:r>
+      <w:proofErr w:type="gramEnd"/>
+      <w:r>
+        <w:rPr>
+          <w:sz w:val="20"/>
+          <w:szCs w:val="20"/>
+        </w:rPr>
+        <w:t>,Z)</w:t>
+      </w:r>
+    </w:p>
+    <w:p>
+      <w:pPr>
+        <w:rPr>
+          <w:sz w:val="20"/>
+          <w:szCs w:val="20"/>
+        </w:rPr>
+      </w:pPr>
+      <w:r>
+        <w:rPr>
+          <w:sz w:val="20"/>
+          <w:szCs w:val="20"/>
+        </w:rPr>
+        <w:tab/>
+        <w:t>Takes Z characters from X$ starting at position Y.</w:t>
+      </w:r>
+    </w:p>
+    <w:p>
+      <w:pPr>
+        <w:rPr>
+          <w:sz w:val="20"/>
+          <w:szCs w:val="20"/>
+        </w:rPr>
+      </w:pPr>
+    </w:p>
+    <w:p>
+      <w:pPr>
+        <w:rPr>
+          <w:sz w:val="20"/>
+          <w:szCs w:val="20"/>
+        </w:rPr>
+      </w:pPr>
+      <w:proofErr w:type="gramStart"/>
+      <w:r>
+        <w:rPr>
+          <w:sz w:val="20"/>
+          <w:szCs w:val="20"/>
+        </w:rPr>
+        <w:t>RND(</w:t>
+      </w:r>
+      <w:proofErr w:type="gramEnd"/>
+      <w:r>
+        <w:rPr>
+          <w:sz w:val="20"/>
+          <w:szCs w:val="20"/>
+        </w:rPr>
+        <w:t>1)</w:t>
+      </w:r>
+    </w:p>
+    <w:p>
+      <w:pPr>
+        <w:rPr>
+          <w:sz w:val="20"/>
+          <w:szCs w:val="20"/>
+        </w:rPr>
+      </w:pPr>
+      <w:r>
+        <w:rPr>
+          <w:sz w:val="20"/>
+          <w:szCs w:val="20"/>
+        </w:rPr>
+        <w:tab/>
+        <w:t>Returns a random number between 0 and 1.</w:t>
+      </w:r>
+    </w:p>
+    <w:p>
+      <w:pPr>
+        <w:rPr>
+          <w:sz w:val="20"/>
+          <w:szCs w:val="20"/>
+        </w:rPr>
+      </w:pPr>
+    </w:p>
+    <w:p>
+      <w:pPr>
+        <w:rPr>
+          <w:sz w:val="20"/>
+          <w:szCs w:val="20"/>
+        </w:rPr>
+      </w:pPr>
+      <w:r>
+        <w:rPr>
+          <w:sz w:val="20"/>
+          <w:szCs w:val="20"/>
+        </w:rPr>
+        <w:t>RIGHT$(X</w:t>
+      </w:r>
+      <w:proofErr w:type="gramStart"/>
+      <w:r>
+        <w:rPr>
+          <w:sz w:val="20"/>
+          <w:szCs w:val="20"/>
+        </w:rPr>
+        <w:t>$,Y</w:t>
+      </w:r>
+      <w:proofErr w:type="gramEnd"/>
+      <w:r>
+        <w:rPr>
+          <w:sz w:val="20"/>
+          <w:szCs w:val="20"/>
+        </w:rPr>
+        <w:t>)</w:t>
+      </w:r>
+    </w:p>
+    <w:p>
+      <w:pPr>
+        <w:rPr>
+          <w:sz w:val="20"/>
+          <w:szCs w:val="20"/>
+        </w:rPr>
+      </w:pPr>
+      <w:r>
+        <w:rPr>
+          <w:sz w:val="20"/>
+          <w:szCs w:val="20"/>
+        </w:rPr>
+        <w:tab/>
+        <w:t>The rightmost Y characters in X$.</w:t>
+      </w:r>
+    </w:p>
+    <w:p>
+      <w:pPr>
+        <w:rPr>
+          <w:sz w:val="20"/>
+          <w:szCs w:val="20"/>
+        </w:rPr>
+      </w:pPr>
+    </w:p>
+    <w:p>
+      <w:pPr>
+        <w:rPr>
+          <w:sz w:val="20"/>
+          <w:szCs w:val="20"/>
+        </w:rPr>
+      </w:pPr>
+      <w:r>
+        <w:rPr>
+          <w:sz w:val="20"/>
+          <w:szCs w:val="20"/>
+        </w:rPr>
+        <w:t>SGN(X)</w:t>
+      </w:r>
+    </w:p>
+    <w:p>
+      <w:pPr>
+        <w:rPr>
+          <w:sz w:val="20"/>
+          <w:szCs w:val="20"/>
+        </w:rPr>
+      </w:pPr>
+      <w:r>
+        <w:rPr>
+          <w:sz w:val="20"/>
+          <w:szCs w:val="20"/>
+        </w:rPr>
+        <w:tab/>
+        <w:t>Sign function</w:t>
+      </w:r>
+      <w:proofErr w:type="gramStart"/>
+      <w:r>
+        <w:rPr>
+          <w:sz w:val="20"/>
+          <w:szCs w:val="20"/>
+        </w:rPr>
+        <w:t xml:space="preserve">.  </w:t>
+      </w:r>
+      <w:proofErr w:type="gramEnd"/>
+      <w:r>
+        <w:rPr>
+          <w:sz w:val="20"/>
+          <w:szCs w:val="20"/>
+        </w:rPr>
+        <w:t xml:space="preserve">Returns -1 if X is negative, </w:t>
+      </w:r>
+      <w:proofErr w:type="gramStart"/>
+      <w:r>
+        <w:rPr>
+          <w:sz w:val="20"/>
+          <w:szCs w:val="20"/>
+        </w:rPr>
+        <w:t>0</w:t>
+      </w:r>
+      <w:proofErr w:type="gramEnd"/>
+      <w:r>
+        <w:rPr>
+          <w:sz w:val="20"/>
+          <w:szCs w:val="20"/>
+        </w:rPr>
+        <w:t xml:space="preserve"> if x is zero, 1 if x is positive.</w:t>
+      </w:r>
+    </w:p>
+    <w:p>
+      <w:pPr>
+        <w:rPr>
+          <w:sz w:val="20"/>
+          <w:szCs w:val="20"/>
+        </w:rPr>
+      </w:pPr>
+      <w:r>
+        <w:rPr>
+          <w:sz w:val="20"/>
+          <w:szCs w:val="20"/>
+        </w:rPr>
+        <w:t>SIN(X)</w:t>
+      </w:r>
+    </w:p>
+    <w:p>
+      <w:pPr>
+        <w:rPr>
+          <w:sz w:val="20"/>
+          <w:szCs w:val="20"/>
+        </w:rPr>
+      </w:pPr>
+      <w:r>
+        <w:rPr>
+          <w:sz w:val="20"/>
+          <w:szCs w:val="20"/>
+        </w:rPr>
+        <w:tab/>
+        <w:t>Sine.</w:t>
+      </w:r>
+    </w:p>
+    <w:p>
+      <w:pPr>
+        <w:rPr>
+          <w:sz w:val="20"/>
+          <w:szCs w:val="20"/>
+        </w:rPr>
+      </w:pPr>
+      <w:r>
+        <w:rPr>
+          <w:sz w:val="20"/>
+          <w:szCs w:val="20"/>
+        </w:rPr>
+        <w:t>SQR(X)</w:t>
+      </w:r>
+    </w:p>
+    <w:p>
+      <w:pPr>
+        <w:rPr>
+          <w:sz w:val="20"/>
+          <w:szCs w:val="20"/>
+        </w:rPr>
+      </w:pPr>
+      <w:r>
+        <w:rPr>
+          <w:sz w:val="20"/>
+          <w:szCs w:val="20"/>
+        </w:rPr>
+        <w:tab/>
+        <w:t>Square root.</w:t>
+      </w:r>
+    </w:p>
+    <w:p>
+      <w:pPr>
+        <w:rPr>
+          <w:sz w:val="20"/>
+          <w:szCs w:val="20"/>
+        </w:rPr>
+      </w:pPr>
+    </w:p>
+    <w:p>
+      <w:pPr>
+        <w:rPr>
+          <w:sz w:val="20"/>
+          <w:szCs w:val="20"/>
+        </w:rPr>
+      </w:pPr>
+      <w:r>
+        <w:rPr>
+          <w:sz w:val="20"/>
+          <w:szCs w:val="20"/>
+        </w:rPr>
+        <w:t>STR$(X)</w:t>
+      </w:r>
+    </w:p>
+    <w:p>
+      <w:pPr>
+        <w:ind w:left="720"/>
+        <w:rPr>
+          <w:sz w:val="20"/>
+          <w:szCs w:val="20"/>
+        </w:rPr>
+      </w:pPr>
+      <w:r>
+        <w:rPr>
+          <w:sz w:val="20"/>
+          <w:szCs w:val="20"/>
+        </w:rPr>
+        <w:t xml:space="preserve">Converts X to a string of decimal digits, for example if X </w:t>
+      </w:r>
+      <w:proofErr w:type="gramStart"/>
+      <w:r>
+        <w:rPr>
+          <w:sz w:val="20"/>
+          <w:szCs w:val="20"/>
+        </w:rPr>
+        <w:t>was</w:t>
+      </w:r>
+      <w:proofErr w:type="gramEnd"/>
+      <w:r>
+        <w:rPr>
+          <w:sz w:val="20"/>
+          <w:szCs w:val="20"/>
+        </w:rPr>
+        <w:t xml:space="preserve"> </w:t>
+      </w:r>
+      <w:r>
+        <w:rPr>
+          <w:sz w:val="20"/>
+          <w:szCs w:val="20"/>
+        </w:rPr>
+        <w:t>8.45 it would be converted to the string ”8.45”.</w:t>
+      </w:r>
+    </w:p>
+    <w:p>
+      <w:pPr>
+        <w:rPr>
+          <w:sz w:val="20"/>
+          <w:szCs w:val="20"/>
+        </w:rPr>
+      </w:pPr>
+    </w:p>
+    <w:p>
+      <w:pPr>
+        <w:rPr>
+          <w:sz w:val="20"/>
+          <w:szCs w:val="20"/>
+        </w:rPr>
+      </w:pPr>
+      <w:r>
+        <w:rPr>
+          <w:sz w:val="20"/>
+          <w:szCs w:val="20"/>
+        </w:rPr>
+        <w:t>TAB(X)</w:t>
+      </w:r>
+    </w:p>
+    <w:p>
+      <w:pPr>
+        <w:rPr>
+          <w:sz w:val="20"/>
+          <w:szCs w:val="20"/>
+        </w:rPr>
+      </w:pPr>
+      <w:r>
+        <w:rPr>
+          <w:sz w:val="20"/>
+          <w:szCs w:val="20"/>
+        </w:rPr>
+        <w:tab/>
+        <w:t>Spaces over to position X on the terminal.</w:t>
+      </w:r>
+    </w:p>
+    <w:p>
+      <w:pPr>
+        <w:rPr>
+          <w:sz w:val="20"/>
+          <w:szCs w:val="20"/>
+        </w:rPr>
+      </w:pPr>
+      <w:r>
+        <w:rPr>
+          <w:sz w:val="20"/>
+          <w:szCs w:val="20"/>
+        </w:rPr>
+        <w:tab/>
+      </w:r>
+    </w:p>
+    <w:p>
+      <w:pPr>
+        <w:rPr>
+          <w:sz w:val="20"/>
+          <w:szCs w:val="20"/>
+        </w:rPr>
+      </w:pPr>
+      <w:r>
+        <w:rPr>
+          <w:sz w:val="20"/>
+          <w:szCs w:val="20"/>
+        </w:rPr>
+        <w:t>TAN(X)</w:t>
+      </w:r>
+    </w:p>
+    <w:p>
+      <w:pPr>
+        <w:rPr>
+          <w:sz w:val="20"/>
+          <w:szCs w:val="20"/>
+        </w:rPr>
+      </w:pPr>
+      <w:r>
+        <w:rPr>
+          <w:sz w:val="20"/>
+          <w:szCs w:val="20"/>
+        </w:rPr>
+        <w:tab/>
+        <w:t>Tangent.</w:t>
+      </w:r>
+    </w:p>
+    <w:p>
+      <w:pPr>
+        <w:rPr>
+          <w:sz w:val="20"/>
+          <w:szCs w:val="20"/>
+        </w:rPr>
+      </w:pPr>
+    </w:p>
+    <w:p>
+      <w:pPr>
+        <w:rPr>
+          <w:sz w:val="20"/>
+          <w:szCs w:val="20"/>
+        </w:rPr>
+      </w:pPr>
+      <w:r>
+        <w:rPr>
+          <w:sz w:val="20"/>
+          <w:szCs w:val="20"/>
+        </w:rPr>
+        <w:t>VAL(X$)</w:t>
+      </w:r>
+    </w:p>
+    <w:p>
+      <w:pPr>
+        <w:rPr>
+          <w:sz w:val="20"/>
+          <w:szCs w:val="20"/>
+        </w:rPr>
+      </w:pPr>
+      <w:r>
+        <w:rPr>
+          <w:sz w:val="20"/>
+          <w:szCs w:val="20"/>
+        </w:rPr>
+        <w:tab/>
+        <w:t xml:space="preserve">Returns the numerical value of the string of </w:t>
+      </w:r>
+      <w:r>
+        <w:rPr>
+          <w:sz w:val="20"/>
+          <w:szCs w:val="20"/>
+        </w:rPr>
+        <w:t>digits</w:t>
+      </w:r>
+      <w:r>
+        <w:rPr>
+          <w:sz w:val="20"/>
+          <w:szCs w:val="20"/>
+        </w:rPr>
+        <w:t xml:space="preserve"> in X$</w:t>
+      </w:r>
+      <w:proofErr w:type="gramStart"/>
+      <w:r>
+        <w:rPr>
+          <w:sz w:val="20"/>
+          <w:szCs w:val="20"/>
+        </w:rPr>
+        <w:t xml:space="preserve">.  </w:t>
+      </w:r>
+      <w:proofErr w:type="gramEnd"/>
+      <w:r>
+        <w:rPr>
+          <w:sz w:val="20"/>
+          <w:szCs w:val="20"/>
+        </w:rPr>
+        <w:t>Opposite of STR$(X).</w:t>
+      </w:r>
+    </w:p>
+    <w:p>
+      <w:pPr>
+        <w:rPr>
+          <w:sz w:val="20"/>
+          <w:szCs w:val="20"/>
+        </w:rPr>
+      </w:pPr>
+    </w:p>
+    <w:p>
+      <w:pPr>
+        <w:rPr>
+          <w:sz w:val="20"/>
+          <w:szCs w:val="20"/>
+        </w:rPr>
+      </w:pPr>
+      <w:r>
+        <w:rPr>
+          <w:sz w:val="20"/>
+          <w:szCs w:val="20"/>
+        </w:rPr>
+        <w:lastRenderedPageBreak/>
+        <w:tab/>
+        <w:t>In Microsoft (Altair) BASIC, any expression may be evaluated as either true or false</w:t>
+      </w:r>
+      <w:proofErr w:type="gramStart"/>
+      <w:r>
+        <w:rPr>
+          <w:sz w:val="20"/>
+          <w:szCs w:val="20"/>
+        </w:rPr>
+        <w:t xml:space="preserve">.  </w:t>
+      </w:r>
+      <w:proofErr w:type="gramEnd"/>
+      <w:r>
+        <w:rPr>
+          <w:sz w:val="20"/>
+          <w:szCs w:val="20"/>
+        </w:rPr>
+        <w:t>A true condition will return a value of -1, and a false condition 0</w:t>
+      </w:r>
+      <w:proofErr w:type="gramStart"/>
+      <w:r>
+        <w:rPr>
+          <w:sz w:val="20"/>
+          <w:szCs w:val="20"/>
+        </w:rPr>
+        <w:t>.  Thus</w:t>
+      </w:r>
+      <w:proofErr w:type="gramEnd"/>
+      <w:r>
+        <w:rPr>
+          <w:sz w:val="20"/>
+          <w:szCs w:val="20"/>
+        </w:rPr>
+        <w:t xml:space="preserve"> if we say LET Q=-(X=Y), Q=1 if X=Y and Q=0 if X=Y.  Tis logical evaluation of expressions is only used in the Hexaspawn game in the user-defined function and with a little ingenuity could be replaced with a look-up table</w:t>
+      </w:r>
+      <w:proofErr w:type="gramStart"/>
+      <w:r>
+        <w:rPr>
+          <w:sz w:val="20"/>
+          <w:szCs w:val="20"/>
+        </w:rPr>
+        <w:t>.  A few</w:t>
+      </w:r>
+      <w:proofErr w:type="gramEnd"/>
+      <w:r>
+        <w:rPr>
+          <w:sz w:val="20"/>
+          <w:szCs w:val="20"/>
+        </w:rPr>
+        <w:t xml:space="preserve"> other games use the logical AND and OR operators, which work in a straightforward manner.</w:t>
+      </w:r>
+    </w:p>
+    <w:p>
+      <w:pPr>
+        <w:rPr>
+          <w:sz w:val="20"/>
+          <w:szCs w:val="20"/>
+        </w:rPr>
+      </w:pPr>
+      <w:r>
+        <w:rPr>
+          <w:sz w:val="20"/>
+          <w:szCs w:val="20"/>
+        </w:rPr>
+        <w:tab/>
+        <w:t>The programs in this book were printed on a printer that uses a caret (^) to indicate exponentiation</w:t>
+      </w:r>
+      <w:proofErr w:type="gramStart"/>
+      <w:r>
+        <w:rPr>
+          <w:sz w:val="20"/>
+          <w:szCs w:val="20"/>
+        </w:rPr>
+        <w:t xml:space="preserve">.  </w:t>
+      </w:r>
+      <w:proofErr w:type="gramEnd"/>
+      <w:r>
+        <w:rPr>
+          <w:sz w:val="20"/>
+          <w:szCs w:val="20"/>
+        </w:rPr>
+        <w:t>This is equivalent to an up arrow</w:t>
+      </w:r>
+      <w:proofErr w:type="gramStart"/>
+      <w:r>
+        <w:rPr>
+          <w:sz w:val="20"/>
+          <w:szCs w:val="20"/>
+        </w:rPr>
+        <w:t xml:space="preserve">.  </w:t>
+      </w:r>
+      <w:proofErr w:type="gramEnd"/>
+      <w:r>
+        <w:rPr>
+          <w:sz w:val="20"/>
+          <w:szCs w:val="20"/>
+        </w:rPr>
+        <w:t xml:space="preserve">Incidentally, </w:t>
+      </w:r>
+      <w:r>
+        <w:rPr>
+          <w:sz w:val="20"/>
+          <w:szCs w:val="20"/>
+        </w:rPr>
+        <w:t>exponentiation</w:t>
+      </w:r>
+      <w:r>
+        <w:rPr>
+          <w:sz w:val="20"/>
+          <w:szCs w:val="20"/>
+        </w:rPr>
+        <w:t xml:space="preserve"> and taking roots are among the least accurate functions on small computers</w:t>
+      </w:r>
+      <w:proofErr w:type="gramStart"/>
+      <w:r>
+        <w:rPr>
+          <w:sz w:val="20"/>
+          <w:szCs w:val="20"/>
+        </w:rPr>
+        <w:t xml:space="preserve">.  </w:t>
+      </w:r>
+      <w:proofErr w:type="gramEnd"/>
+      <w:r>
+        <w:rPr>
+          <w:sz w:val="20"/>
+          <w:szCs w:val="20"/>
+        </w:rPr>
+        <w:t>For example, try this program.</w:t>
+      </w:r>
+    </w:p>
+    <w:p>
+      <w:pPr>
+        <w:ind w:left="720"/>
+        <w:rPr>
+          <w:sz w:val="20"/>
+          <w:szCs w:val="20"/>
+        </w:rPr>
+      </w:pPr>
+      <w:r>
+        <w:rPr>
+          <w:sz w:val="20"/>
+          <w:szCs w:val="20"/>
+        </w:rPr>
+        <w:t>10 INPUT N</w:t>
+      </w:r>
+      <w:r>
+        <w:rPr>
+          <w:sz w:val="20"/>
+          <w:szCs w:val="20"/>
+        </w:rPr>
+        <w:br/>
+        <w:t>20 I=SQR(SQR(N))</w:t>
+      </w:r>
+      <w:r>
+        <w:rPr>
+          <w:sz w:val="20"/>
+          <w:szCs w:val="20"/>
+        </w:rPr>
+        <w:br/>
+        <w:t>30 J=(I12)12</w:t>
+      </w:r>
+      <w:r>
+        <w:rPr>
+          <w:sz w:val="20"/>
+          <w:szCs w:val="20"/>
+        </w:rPr>
+        <w:br/>
+        <w:t xml:space="preserve">40 PRINT </w:t>
+      </w:r>
+      <w:proofErr w:type="gramStart"/>
+      <w:r>
+        <w:rPr>
+          <w:sz w:val="20"/>
+          <w:szCs w:val="20"/>
+        </w:rPr>
+        <w:t>N,J</w:t>
+      </w:r>
+      <w:proofErr w:type="gramEnd"/>
+      <w:r>
+        <w:rPr>
+          <w:sz w:val="20"/>
+          <w:szCs w:val="20"/>
+        </w:rPr>
+        <w:br/>
+        <w:t>50 GOTO 10</w:t>
+      </w:r>
+    </w:p>
+    <w:p>
+      <w:pPr>
+        <w:rPr>
+          <w:sz w:val="20"/>
+          <w:szCs w:val="20"/>
+        </w:rPr>
+      </w:pPr>
+      <w:r>
+        <w:rPr>
+          <w:sz w:val="20"/>
+          <w:szCs w:val="20"/>
+        </w:rPr>
+        <w:tab/>
+        <w:t xml:space="preserve">Chances are good that N and J will </w:t>
+      </w:r>
+      <w:r>
+        <w:rPr>
+          <w:sz w:val="20"/>
+          <w:szCs w:val="20"/>
+        </w:rPr>
+        <w:t>n</w:t>
+      </w:r>
+      <w:r>
+        <w:rPr>
+          <w:sz w:val="20"/>
+          <w:szCs w:val="20"/>
+        </w:rPr>
+        <w:t>ot be the same 25% or more of the time</w:t>
+      </w:r>
+      <w:proofErr w:type="gramStart"/>
+      <w:r>
+        <w:rPr>
+          <w:sz w:val="20"/>
+          <w:szCs w:val="20"/>
+        </w:rPr>
+        <w:t xml:space="preserve">.  </w:t>
+      </w:r>
+      <w:proofErr w:type="gramEnd"/>
+      <w:r>
+        <w:rPr>
+          <w:sz w:val="20"/>
+          <w:szCs w:val="20"/>
+        </w:rPr>
+        <w:t>You can improve the accuracy by substituting J</w:t>
+      </w:r>
+      <w:r>
+        <w:rPr>
+          <w:sz w:val="20"/>
+          <w:szCs w:val="20"/>
+        </w:rPr>
+        <w:t>*J for J squared or J*J*J for J cubed.</w:t>
+      </w:r>
+    </w:p>
+    <w:p>
+      <w:pPr>
+        <w:rPr>
+          <w:sz w:val="20"/>
+          <w:szCs w:val="20"/>
+        </w:rPr>
+      </w:pPr>
+      <w:r>
+        <w:rPr>
+          <w:sz w:val="20"/>
+          <w:szCs w:val="20"/>
+        </w:rPr>
+        <w:tab/>
+        <w:t xml:space="preserve">Microsoft Basic permits more than one statement on a line when the statements are separated </w:t>
+      </w:r>
+      <w:r>
+        <w:rPr>
+          <w:sz w:val="20"/>
+          <w:szCs w:val="20"/>
+        </w:rPr>
+        <w:t xml:space="preserve">by </w:t>
+      </w:r>
+      <w:proofErr w:type="gramStart"/>
+      <w:r>
+        <w:rPr>
+          <w:sz w:val="20"/>
+          <w:szCs w:val="20"/>
+        </w:rPr>
+        <w:t>a</w:t>
+      </w:r>
+      <w:r>
+        <w:rPr>
+          <w:sz w:val="20"/>
+          <w:szCs w:val="20"/>
+        </w:rPr>
+        <w:t xml:space="preserve">  colon</w:t>
+      </w:r>
+      <w:proofErr w:type="gramEnd"/>
+      <w:r>
+        <w:rPr>
+          <w:sz w:val="20"/>
+          <w:szCs w:val="20"/>
+        </w:rPr>
+        <w:t xml:space="preserve">(“).  As noted above, in an IF…THEN </w:t>
+      </w:r>
+      <w:r>
+        <w:rPr>
+          <w:sz w:val="20"/>
+          <w:szCs w:val="20"/>
+        </w:rPr>
+        <w:t>statement</w:t>
+      </w:r>
+      <w:r>
+        <w:rPr>
+          <w:sz w:val="20"/>
+          <w:szCs w:val="20"/>
+        </w:rPr>
+        <w:t>, if the condition is false, control drops to the next number line, not to the next statement on the same line.</w:t>
+      </w:r>
+    </w:p>
+    <w:p>
+      <w:pPr>
+        <w:rPr>
+          <w:sz w:val="20"/>
+          <w:szCs w:val="20"/>
+        </w:rPr>
+      </w:pPr>
+      <w:r>
+        <w:rPr>
+          <w:sz w:val="20"/>
+          <w:szCs w:val="20"/>
+        </w:rPr>
+        <w:tab/>
+        <w:t xml:space="preserve">This means that for TI and other computers that do not permit multiple statements on one line, </w:t>
+      </w:r>
+      <w:r>
+        <w:rPr>
+          <w:sz w:val="20"/>
+          <w:szCs w:val="20"/>
+        </w:rPr>
+        <w:t>you</w:t>
+      </w:r>
+      <w:r>
+        <w:rPr>
+          <w:sz w:val="20"/>
+          <w:szCs w:val="20"/>
+        </w:rPr>
+        <w:t xml:space="preserve"> will have to </w:t>
+      </w:r>
+      <w:r>
+        <w:rPr>
+          <w:sz w:val="20"/>
+          <w:szCs w:val="20"/>
+        </w:rPr>
+        <w:t>insert</w:t>
+      </w:r>
+      <w:r>
+        <w:rPr>
+          <w:sz w:val="20"/>
+          <w:szCs w:val="20"/>
+        </w:rPr>
+        <w:t xml:space="preserve"> </w:t>
+      </w:r>
+      <w:r>
+        <w:rPr>
+          <w:sz w:val="20"/>
+          <w:szCs w:val="20"/>
+        </w:rPr>
+        <w:t>additional</w:t>
+      </w:r>
+      <w:r>
+        <w:rPr>
+          <w:sz w:val="20"/>
+          <w:szCs w:val="20"/>
+        </w:rPr>
+        <w:t xml:space="preserve"> lines</w:t>
+      </w:r>
+      <w:proofErr w:type="gramStart"/>
+      <w:r>
+        <w:rPr>
+          <w:sz w:val="20"/>
+          <w:szCs w:val="20"/>
+        </w:rPr>
+        <w:t xml:space="preserve">.  </w:t>
+      </w:r>
+      <w:proofErr w:type="gramEnd"/>
+      <w:r>
+        <w:rPr>
+          <w:sz w:val="20"/>
+          <w:szCs w:val="20"/>
+        </w:rPr>
+        <w:t>This may be difficult when line numbers are close together</w:t>
+      </w:r>
+      <w:proofErr w:type="gramStart"/>
+      <w:r>
+        <w:rPr>
+          <w:sz w:val="20"/>
+          <w:szCs w:val="20"/>
+        </w:rPr>
+        <w:t xml:space="preserve">.  </w:t>
+      </w:r>
+      <w:proofErr w:type="gramEnd"/>
+      <w:r>
+        <w:rPr>
+          <w:sz w:val="20"/>
+          <w:szCs w:val="20"/>
+        </w:rPr>
+        <w:t>One easy solution is to add a zero to all line numbers, but you must remember to do that in IF…THEN, GOTO and GOSUB statements as well as changing all the numbered lines.</w:t>
+      </w:r>
+    </w:p>
+    <w:p>
+      <w:pPr>
+        <w:rPr>
+          <w:sz w:val="20"/>
+          <w:szCs w:val="20"/>
+        </w:rPr>
+      </w:pPr>
+      <w:r>
+        <w:rPr>
+          <w:sz w:val="20"/>
+          <w:szCs w:val="20"/>
+        </w:rPr>
+        <w:tab/>
+        <w:t>The random function can be especially irksome as it is one that differs widely on different versions of Basic</w:t>
+      </w:r>
+      <w:proofErr w:type="gramStart"/>
+      <w:r>
+        <w:rPr>
+          <w:sz w:val="20"/>
+          <w:szCs w:val="20"/>
+        </w:rPr>
+        <w:t xml:space="preserve">.  </w:t>
+      </w:r>
+      <w:proofErr w:type="gramEnd"/>
+      <w:r>
+        <w:rPr>
+          <w:sz w:val="20"/>
+          <w:szCs w:val="20"/>
+        </w:rPr>
+        <w:t xml:space="preserve">In </w:t>
+      </w:r>
+      <w:r>
+        <w:rPr>
+          <w:sz w:val="20"/>
+          <w:szCs w:val="20"/>
+        </w:rPr>
+        <w:t>Microsoft</w:t>
+      </w:r>
+      <w:r>
+        <w:rPr>
+          <w:sz w:val="20"/>
+          <w:szCs w:val="20"/>
+        </w:rPr>
+        <w:t xml:space="preserve"> Basic, </w:t>
+      </w:r>
+      <w:proofErr w:type="gramStart"/>
+      <w:r>
+        <w:rPr>
+          <w:sz w:val="20"/>
+          <w:szCs w:val="20"/>
+        </w:rPr>
+        <w:t>RND(</w:t>
+      </w:r>
+      <w:proofErr w:type="gramEnd"/>
+      <w:r>
+        <w:rPr>
+          <w:sz w:val="20"/>
+          <w:szCs w:val="20"/>
+        </w:rPr>
+        <w:t>1) returns a value between 0 and 0.999999.  This is the convention used in all programs in this book</w:t>
+      </w:r>
+      <w:proofErr w:type="gramStart"/>
+      <w:r>
+        <w:rPr>
+          <w:sz w:val="20"/>
+          <w:szCs w:val="20"/>
+        </w:rPr>
+        <w:t xml:space="preserve">.  </w:t>
+      </w:r>
+      <w:proofErr w:type="gramEnd"/>
+      <w:r>
+        <w:rPr>
+          <w:sz w:val="20"/>
+          <w:szCs w:val="20"/>
+        </w:rPr>
+        <w:t xml:space="preserve">On some computers, you may have to use </w:t>
+      </w:r>
+      <w:proofErr w:type="gramStart"/>
+      <w:r>
+        <w:rPr>
+          <w:sz w:val="20"/>
+          <w:szCs w:val="20"/>
+        </w:rPr>
+        <w:t>RND(</w:t>
+      </w:r>
+      <w:proofErr w:type="gramEnd"/>
+      <w:r>
+        <w:rPr>
+          <w:sz w:val="20"/>
+          <w:szCs w:val="20"/>
+        </w:rPr>
+        <w:t>0), and on others just RND.</w:t>
+      </w:r>
+    </w:p>
+    <w:p>
+      <w:pPr>
+        <w:rPr>
+          <w:sz w:val="20"/>
+          <w:szCs w:val="20"/>
+        </w:rPr>
+      </w:pPr>
     </w:p>
     <w:p>
       <w:pPr>

</xml_diff>

<commit_message>
Completed Conversion to other Basics.
Completed entering Conversion to other Basics.
</commit_message>
<xml_diff>
--- a/Basic_Computer_Games/BASIC_Computer_Games.docx
+++ b/Basic_Computer_Games/BASIC_Computer_Games.docx
@@ -372,7 +372,15 @@
       </w:r>
       <w:proofErr w:type="gramEnd"/>
       <w:r>
-        <w:t xml:space="preserve">If you are a newcomer o personal </w:t>
+        <w:t xml:space="preserve">If you are a newcomer </w:t>
+      </w:r>
+      <w:proofErr w:type="spellStart"/>
+      <w:r>
+        <w:t>o</w:t>
+      </w:r>
+      <w:proofErr w:type="spellEnd"/>
+      <w:r>
+        <w:t xml:space="preserve"> personal </w:t>
       </w:r>
       <w:proofErr w:type="gramStart"/>
       <w:r>
@@ -622,7 +630,15 @@
       </w:r>
       <w:proofErr w:type="gramEnd"/>
       <w:r>
-        <w:t xml:space="preserve"> difficult o know where to begin with acknowledgements.</w:t>
+        <w:t xml:space="preserve"> difficult </w:t>
+      </w:r>
+      <w:proofErr w:type="spellStart"/>
+      <w:r>
+        <w:t>o</w:t>
+      </w:r>
+      <w:proofErr w:type="spellEnd"/>
+      <w:r>
+        <w:t xml:space="preserve"> know where to begin with acknowledgements.</w:t>
       </w:r>
     </w:p>
     <w:p>
@@ -976,10 +992,12 @@
       <w:r>
         <w:t xml:space="preserve"> so you jab the retro rockets firing control on full.  Your viewscreen is now obscured by the flames so you switch to a computer display which shows your spacecraft and </w:t>
       </w:r>
+      <w:proofErr w:type="spellStart"/>
       <w:proofErr w:type="gramStart"/>
       <w:r>
         <w:t>it’s</w:t>
       </w:r>
+      <w:proofErr w:type="spellEnd"/>
       <w:proofErr w:type="gramEnd"/>
       <w:r>
         <w:t xml:space="preserve"> position as you approach the moon.  You manage to slow your crat </w:t>
@@ -1654,7 +1672,15 @@
       </w:r>
       <w:proofErr w:type="gramEnd"/>
       <w:r>
-        <w:t>And in the kudos department, we mush always remember to bow low to John Kemeny and Tom Kurtz of Dartmouth, the creators of the original Basic.</w:t>
+        <w:t xml:space="preserve">And in the kudos department, we </w:t>
+      </w:r>
+      <w:proofErr w:type="spellStart"/>
+      <w:r>
+        <w:t>mush</w:t>
+      </w:r>
+      <w:proofErr w:type="spellEnd"/>
+      <w:r>
+        <w:t xml:space="preserve"> always remember to bow low to John Kemeny and Tom Kurtz of Dartmouth, the creators of the original Basic.</w:t>
       </w:r>
     </w:p>
     <w:p>
@@ -2013,7 +2039,23 @@
           <w:sz w:val="20"/>
           <w:szCs w:val="20"/>
         </w:rPr>
-        <w:t>The programs in tis book use the following statements and functions in Microsoft Basic:</w:t>
+        <w:t xml:space="preserve">The programs in </w:t>
+      </w:r>
+      <w:proofErr w:type="spellStart"/>
+      <w:r>
+        <w:rPr>
+          <w:sz w:val="20"/>
+          <w:szCs w:val="20"/>
+        </w:rPr>
+        <w:t>tis</w:t>
+      </w:r>
+      <w:proofErr w:type="spellEnd"/>
+      <w:r>
+        <w:rPr>
+          <w:sz w:val="20"/>
+          <w:szCs w:val="20"/>
+        </w:rPr>
+        <w:t xml:space="preserve"> book use the following statements and functions in Microsoft Basic:</w:t>
       </w:r>
     </w:p>
     <w:p>
@@ -3000,12 +3042,6 @@
           <w:szCs w:val="20"/>
         </w:rPr>
         <w:br/>
-      </w:r>
-      <w:r>
-        <w:rPr>
-          <w:sz w:val="20"/>
-          <w:szCs w:val="20"/>
-        </w:rPr>
         <w:t>ELSE stmts</w:t>
       </w:r>
     </w:p>
@@ -5561,7 +5597,6 @@
         <w:pBdr>
           <w:bottom w:val="single" w:sz="12" w:space="1" w:color="auto"/>
         </w:pBdr>
-        <w:ind w:left="1440"/>
       </w:pPr>
       <w:r>
         <w:rPr>
@@ -5574,15 +5609,8 @@
         <w:t>Conversion to other Basics</w:t>
       </w:r>
     </w:p>
-    <w:p>
-      <w:pPr>
-        <w:ind w:left="1440"/>
-      </w:pPr>
-    </w:p>
-    <w:p>
-      <w:pPr>
-        <w:ind w:left="1440"/>
-      </w:pPr>
+    <w:p/>
+    <w:p>
       <w:r>
         <w:rPr>
           <w:b/>
@@ -5651,9 +5679,6 @@
       </w:r>
     </w:p>
     <w:p>
-      <w:pPr>
-        <w:ind w:left="1440"/>
-      </w:pPr>
       <w:r>
         <w:rPr>
           <w:b/>
@@ -5682,9 +5707,6 @@
       </w:r>
     </w:p>
     <w:p>
-      <w:pPr>
-        <w:ind w:left="1440"/>
-      </w:pPr>
       <w:r>
         <w:rPr>
           <w:b/>
@@ -5697,9 +5719,6 @@
       </w:r>
     </w:p>
     <w:p>
-      <w:pPr>
-        <w:ind w:left="1440"/>
-      </w:pPr>
       <w:r>
         <w:rPr>
           <w:b/>
@@ -5728,9 +5747,6 @@
       </w:r>
     </w:p>
     <w:p>
-      <w:pPr>
-        <w:ind w:left="1440"/>
-      </w:pPr>
       <w:r>
         <w:tab/>
         <w:t>Second, HP BASIC</w:t>
@@ -5781,9 +5797,6 @@
       </w:r>
     </w:p>
     <w:p>
-      <w:pPr>
-        <w:ind w:left="1440"/>
-      </w:pPr>
       <w:r>
         <w:tab/>
         <w:t>Third, HP BASIC does not have multiple statements on one line</w:t>
@@ -5806,9 +5819,6 @@
       </w:r>
     </w:p>
     <w:p>
-      <w:pPr>
-        <w:ind w:left="1440"/>
-      </w:pPr>
       <w:r>
         <w:rPr>
           <w:b/>
@@ -5853,9 +5863,6 @@
       </w:r>
     </w:p>
     <w:p>
-      <w:pPr>
-        <w:ind w:left="1440"/>
-      </w:pPr>
       <w:r>
         <w:rPr>
           <w:b/>
@@ -5876,9 +5883,6 @@
       </w:r>
     </w:p>
     <w:p>
-      <w:pPr>
-        <w:ind w:left="1440"/>
-      </w:pPr>
       <w:r>
         <w:rPr>
           <w:b/>
@@ -5907,9 +5911,6 @@
       </w:r>
     </w:p>
     <w:p>
-      <w:pPr>
-        <w:ind w:left="1440"/>
-      </w:pPr>
       <w:r>
         <w:rPr>
           <w:b/>
@@ -5930,8 +5931,458 @@
       </w:r>
     </w:p>
     <w:p>
-      <w:pPr>
-        <w:ind w:left="1440"/>
+      <w:r>
+        <w:rPr>
+          <w:b/>
+          <w:bCs/>
+        </w:rPr>
+        <w:t>Cromemco 16K Extended BASIC</w:t>
+      </w:r>
+      <w:r>
+        <w:t>:  Cromemco BASIC allows multiple statements, but certain statements must be the last statement on a line, so some rearrangement may be necessary</w:t>
+      </w:r>
+      <w:proofErr w:type="gramStart"/>
+      <w:r>
+        <w:t xml:space="preserve">.  </w:t>
+      </w:r>
+      <w:proofErr w:type="gramEnd"/>
+      <w:r>
+        <w:t xml:space="preserve">Two-dimensional </w:t>
+      </w:r>
+      <w:r>
+        <w:lastRenderedPageBreak/>
+        <w:t xml:space="preserve">arrays must be dimensioned explicitly (there is no default to a </w:t>
+      </w:r>
+      <w:proofErr w:type="gramStart"/>
+      <w:r>
+        <w:t>10</w:t>
+      </w:r>
+      <w:proofErr w:type="gramEnd"/>
+      <w:r>
+        <w:t xml:space="preserve"> by 10 dimension).  Also, strings in Cromemco BASIC </w:t>
+      </w:r>
+      <w:proofErr w:type="gramStart"/>
+      <w:r>
+        <w:t>are implemented</w:t>
+      </w:r>
+      <w:proofErr w:type="gramEnd"/>
+      <w:r>
+        <w:t xml:space="preserve"> like HP BASIC, not Altair BASIC.</w:t>
+      </w:r>
+    </w:p>
+    <w:p>
+      <w:pPr>
+        <w:rPr>
+          <w:sz w:val="20"/>
+          <w:szCs w:val="20"/>
+        </w:rPr>
+      </w:pPr>
+      <w:r>
+        <w:rPr>
+          <w:b/>
+          <w:bCs/>
+        </w:rPr>
+        <w:t>Ohio Scientific BASIC</w:t>
+      </w:r>
+      <w:r>
+        <w:rPr>
+          <w:sz w:val="20"/>
+          <w:szCs w:val="20"/>
+        </w:rPr>
+        <w:t>:  Most programs will run directly on Challenger 2P and larger systems</w:t>
+      </w:r>
+      <w:proofErr w:type="gramStart"/>
+      <w:r>
+        <w:rPr>
+          <w:sz w:val="20"/>
+          <w:szCs w:val="20"/>
+        </w:rPr>
+        <w:t xml:space="preserve">.  </w:t>
+      </w:r>
+      <w:proofErr w:type="gramEnd"/>
+      <w:r>
+        <w:rPr>
+          <w:sz w:val="20"/>
+          <w:szCs w:val="20"/>
+        </w:rPr>
+        <w:t xml:space="preserve">The 32-characters per line display of the Challenger 1P and superboard will require conversion </w:t>
+      </w:r>
+      <w:proofErr w:type="spellStart"/>
+      <w:r>
+        <w:rPr>
+          <w:sz w:val="20"/>
+          <w:szCs w:val="20"/>
+        </w:rPr>
+        <w:t>o</w:t>
+      </w:r>
+      <w:proofErr w:type="spellEnd"/>
+      <w:r>
+        <w:rPr>
+          <w:sz w:val="20"/>
+          <w:szCs w:val="20"/>
+        </w:rPr>
+        <w:t xml:space="preserve"> the program output routines.</w:t>
+      </w:r>
+    </w:p>
+    <w:p>
+      <w:pPr>
+        <w:rPr>
+          <w:sz w:val="20"/>
+          <w:szCs w:val="20"/>
+        </w:rPr>
+      </w:pPr>
+      <w:r>
+        <w:rPr>
+          <w:b/>
+          <w:bCs/>
+          <w:sz w:val="20"/>
+          <w:szCs w:val="20"/>
+        </w:rPr>
+        <w:t>IMSAI 8K BASIC</w:t>
+      </w:r>
+      <w:r>
+        <w:rPr>
+          <w:sz w:val="20"/>
+          <w:szCs w:val="20"/>
+        </w:rPr>
+        <w:t>:  Programs are executable with little or no modification.</w:t>
+      </w:r>
+    </w:p>
+    <w:p>
+      <w:pPr>
+        <w:rPr>
+          <w:sz w:val="20"/>
+          <w:szCs w:val="20"/>
+        </w:rPr>
+      </w:pPr>
+      <w:r>
+        <w:rPr>
+          <w:b/>
+          <w:bCs/>
+          <w:sz w:val="20"/>
+          <w:szCs w:val="20"/>
+        </w:rPr>
+        <w:t xml:space="preserve"> North Star Disk BASIC</w:t>
+      </w:r>
+      <w:r>
+        <w:rPr>
+          <w:sz w:val="20"/>
+          <w:szCs w:val="20"/>
+        </w:rPr>
+        <w:t>:  North Star BASIC has character strings like HP BASIC, so some conversion will be required</w:t>
+      </w:r>
+      <w:proofErr w:type="gramStart"/>
+      <w:r>
+        <w:rPr>
+          <w:sz w:val="20"/>
+          <w:szCs w:val="20"/>
+        </w:rPr>
+        <w:t xml:space="preserve">.  </w:t>
+      </w:r>
+      <w:proofErr w:type="gramEnd"/>
+      <w:r>
+        <w:rPr>
+          <w:sz w:val="20"/>
+          <w:szCs w:val="20"/>
+        </w:rPr>
+        <w:t xml:space="preserve">Also note that the function SQRT </w:t>
+      </w:r>
+      <w:proofErr w:type="gramStart"/>
+      <w:r>
+        <w:rPr>
+          <w:sz w:val="20"/>
+          <w:szCs w:val="20"/>
+        </w:rPr>
+        <w:t>is used</w:t>
+      </w:r>
+      <w:proofErr w:type="gramEnd"/>
+      <w:r>
+        <w:rPr>
+          <w:sz w:val="20"/>
+          <w:szCs w:val="20"/>
+        </w:rPr>
+        <w:t xml:space="preserve"> in place of SQR.</w:t>
+      </w:r>
+    </w:p>
+    <w:p>
+      <w:pPr>
+        <w:rPr>
+          <w:sz w:val="20"/>
+          <w:szCs w:val="20"/>
+        </w:rPr>
+      </w:pPr>
+      <w:r>
+        <w:rPr>
+          <w:b/>
+          <w:bCs/>
+          <w:sz w:val="20"/>
+          <w:szCs w:val="20"/>
+        </w:rPr>
+        <w:t>PolyMorphic 11K BASIC</w:t>
+      </w:r>
+      <w:r>
+        <w:rPr>
+          <w:sz w:val="20"/>
+          <w:szCs w:val="20"/>
+        </w:rPr>
+        <w:t>:  The multiple statement separator is a backslash (/), not the colon</w:t>
+      </w:r>
+      <w:proofErr w:type="gramStart"/>
+      <w:r>
+        <w:rPr>
+          <w:sz w:val="20"/>
+          <w:szCs w:val="20"/>
+        </w:rPr>
+        <w:t xml:space="preserve">.  </w:t>
+      </w:r>
+      <w:proofErr w:type="gramEnd"/>
+      <w:r>
+        <w:rPr>
+          <w:sz w:val="20"/>
+          <w:szCs w:val="20"/>
+        </w:rPr>
+        <w:t>Like North Star BASIC, SQRT is used instead of SQR</w:t>
+      </w:r>
+      <w:proofErr w:type="gramStart"/>
+      <w:r>
+        <w:rPr>
+          <w:sz w:val="20"/>
+          <w:szCs w:val="20"/>
+        </w:rPr>
+        <w:t xml:space="preserve">.  </w:t>
+      </w:r>
+      <w:proofErr w:type="gramEnd"/>
+      <w:r>
+        <w:rPr>
+          <w:sz w:val="20"/>
+          <w:szCs w:val="20"/>
+        </w:rPr>
+        <w:t>In Poly BAS</w:t>
+      </w:r>
+      <w:r>
+        <w:rPr>
+          <w:sz w:val="20"/>
+          <w:szCs w:val="20"/>
+        </w:rPr>
+        <w:t>I</w:t>
+      </w:r>
+      <w:r>
+        <w:rPr>
+          <w:sz w:val="20"/>
+          <w:szCs w:val="20"/>
+        </w:rPr>
+        <w:t xml:space="preserve">C </w:t>
+      </w:r>
+      <w:proofErr w:type="gramStart"/>
+      <w:r>
+        <w:rPr>
+          <w:sz w:val="20"/>
+          <w:szCs w:val="20"/>
+        </w:rPr>
+        <w:t>you’re</w:t>
+      </w:r>
+      <w:proofErr w:type="gramEnd"/>
+      <w:r>
+        <w:rPr>
+          <w:sz w:val="20"/>
+          <w:szCs w:val="20"/>
+        </w:rPr>
+        <w:t xml:space="preserve"> not allowed to exit a FOR loop prematurely, except by using </w:t>
+      </w:r>
+      <w:r>
+        <w:rPr>
+          <w:sz w:val="20"/>
+          <w:szCs w:val="20"/>
+        </w:rPr>
+        <w:t xml:space="preserve">the EXIT verb.  </w:t>
+      </w:r>
+      <w:proofErr w:type="gramStart"/>
+      <w:r>
+        <w:rPr>
+          <w:sz w:val="20"/>
+          <w:szCs w:val="20"/>
+        </w:rPr>
+        <w:t>So</w:t>
+      </w:r>
+      <w:proofErr w:type="gramEnd"/>
+      <w:r>
+        <w:rPr>
+          <w:sz w:val="20"/>
+          <w:szCs w:val="20"/>
+        </w:rPr>
+        <w:t xml:space="preserve"> whenever you </w:t>
+      </w:r>
+      <w:r>
+        <w:rPr>
+          <w:sz w:val="20"/>
+          <w:szCs w:val="20"/>
+        </w:rPr>
+        <w:t>see</w:t>
+      </w:r>
+      <w:r>
+        <w:rPr>
+          <w:sz w:val="20"/>
+          <w:szCs w:val="20"/>
+        </w:rPr>
+        <w:t xml:space="preserve"> an IF…THEN out of a FOR loop, use the EXIT verb.  Also note that </w:t>
+      </w:r>
+      <w:proofErr w:type="gramStart"/>
+      <w:r>
+        <w:rPr>
+          <w:sz w:val="20"/>
+          <w:szCs w:val="20"/>
+        </w:rPr>
+        <w:t>in order to</w:t>
+      </w:r>
+      <w:proofErr w:type="gramEnd"/>
+      <w:r>
+        <w:rPr>
+          <w:sz w:val="20"/>
+          <w:szCs w:val="20"/>
+        </w:rPr>
+        <w:t xml:space="preserve"> get random numbers, RND must be used with a “see” value between 0 and 1, which determines at what point in the sequence of random numbers the RND function starts.  The see value is usually based on the time of day</w:t>
+      </w:r>
+      <w:proofErr w:type="gramStart"/>
+      <w:r>
+        <w:rPr>
+          <w:sz w:val="20"/>
+          <w:szCs w:val="20"/>
+        </w:rPr>
+        <w:t xml:space="preserve">.  </w:t>
+      </w:r>
+      <w:proofErr w:type="gramEnd"/>
+      <w:r>
+        <w:rPr>
+          <w:sz w:val="20"/>
+          <w:szCs w:val="20"/>
+        </w:rPr>
+        <w:t xml:space="preserve">After </w:t>
+      </w:r>
+      <w:r>
+        <w:rPr>
+          <w:sz w:val="20"/>
+          <w:szCs w:val="20"/>
+        </w:rPr>
+        <w:t>initializing</w:t>
+      </w:r>
+      <w:r>
+        <w:rPr>
+          <w:sz w:val="20"/>
+          <w:szCs w:val="20"/>
+        </w:rPr>
+        <w:t xml:space="preserve"> the RMD function, use </w:t>
+      </w:r>
+      <w:proofErr w:type="gramStart"/>
+      <w:r>
+        <w:rPr>
+          <w:sz w:val="20"/>
+          <w:szCs w:val="20"/>
+        </w:rPr>
+        <w:t>RND(</w:t>
+      </w:r>
+      <w:proofErr w:type="gramEnd"/>
+      <w:r>
+        <w:rPr>
+          <w:sz w:val="20"/>
+          <w:szCs w:val="20"/>
+        </w:rPr>
+        <w:t>0) to get random numbers.</w:t>
+      </w:r>
+    </w:p>
+    <w:p>
+      <w:pPr>
+        <w:rPr>
+          <w:sz w:val="20"/>
+          <w:szCs w:val="20"/>
+        </w:rPr>
+      </w:pPr>
+      <w:r>
+        <w:rPr>
+          <w:b/>
+          <w:bCs/>
+          <w:sz w:val="20"/>
+          <w:szCs w:val="20"/>
+        </w:rPr>
+        <w:t>BASIC-E</w:t>
+      </w:r>
+      <w:r>
+        <w:rPr>
+          <w:sz w:val="20"/>
+          <w:szCs w:val="20"/>
+        </w:rPr>
+        <w:t>: (runs under CP/M Disk Operating System_</w:t>
+      </w:r>
+      <w:proofErr w:type="gramStart"/>
+      <w:r>
+        <w:rPr>
+          <w:sz w:val="20"/>
+          <w:szCs w:val="20"/>
+        </w:rPr>
+        <w:t xml:space="preserve">.  </w:t>
+      </w:r>
+      <w:proofErr w:type="gramEnd"/>
+      <w:r>
+        <w:rPr>
+          <w:sz w:val="20"/>
+          <w:szCs w:val="20"/>
+        </w:rPr>
+        <w:t>All arrays must be dimensioned (there is no default)</w:t>
+      </w:r>
+      <w:proofErr w:type="gramStart"/>
+      <w:r>
+        <w:rPr>
+          <w:sz w:val="20"/>
+          <w:szCs w:val="20"/>
+        </w:rPr>
+        <w:t xml:space="preserve">.  </w:t>
+      </w:r>
+      <w:proofErr w:type="gramEnd"/>
+      <w:r>
+        <w:rPr>
+          <w:sz w:val="20"/>
+          <w:szCs w:val="20"/>
+        </w:rPr>
+        <w:t xml:space="preserve">The RANDOMIZE verb should be used </w:t>
+      </w:r>
+      <w:proofErr w:type="gramStart"/>
+      <w:r>
+        <w:rPr>
+          <w:sz w:val="20"/>
+          <w:szCs w:val="20"/>
+        </w:rPr>
+        <w:t>a the</w:t>
+      </w:r>
+      <w:proofErr w:type="gramEnd"/>
+      <w:r>
+        <w:rPr>
+          <w:sz w:val="20"/>
+          <w:szCs w:val="20"/>
+        </w:rPr>
+        <w:t xml:space="preserve"> beginning of the program, to get random numbers.  Also, multiple statements </w:t>
+      </w:r>
+      <w:proofErr w:type="gramStart"/>
+      <w:r>
+        <w:rPr>
+          <w:sz w:val="20"/>
+          <w:szCs w:val="20"/>
+        </w:rPr>
+        <w:t>are not allowed</w:t>
+      </w:r>
+      <w:proofErr w:type="gramEnd"/>
+      <w:r>
+        <w:rPr>
+          <w:sz w:val="20"/>
+          <w:szCs w:val="20"/>
+        </w:rPr>
+        <w:t>, so conversion to several single statement lines will be necessary.</w:t>
+      </w:r>
+    </w:p>
+    <w:p>
+      <w:pPr>
+        <w:rPr>
+          <w:sz w:val="20"/>
+          <w:szCs w:val="20"/>
+        </w:rPr>
       </w:pPr>
     </w:p>
     <w:sectPr>

</xml_diff>

<commit_message>
Updated book retype with Acey Ducey text.
Updated book retype file with Acey Ducey sample run text.
</commit_message>
<xml_diff>
--- a/Basic_Computer_Games/BASIC_Computer_Games.docx
+++ b/Basic_Computer_Games/BASIC_Computer_Games.docx
@@ -5141,7 +5141,13 @@
     </w:p>
     <w:p>
       <w:r>
-        <w:t>UYOU HAVCE AN OPTION TO BET OR NOT BET DEPENDING</w:t>
+        <w:t>UYOU HAVCE AN OPTION TO BET OR N</w:t>
+      </w:r>
+      <w:r>
+        <w:t>OT</w:t>
+      </w:r>
+      <w:r>
+        <w:t xml:space="preserve"> BET DEPENDING</w:t>
       </w:r>
     </w:p>
     <w:p>

</xml_diff>